<commit_message>
draft bab 2 pertama selesai
</commit_message>
<xml_diff>
--- a/PROPOSAL TUGAS AKHIR.docx
+++ b/PROPOSAL TUGAS AKHIR.docx
@@ -15218,14 +15218,7 @@
         <w:rPr>
           <w:lang w:val="en-US"/>
         </w:rPr>
-        <w:t xml:space="preserve"> </w:t>
-      </w:r>
-      <w:proofErr w:type="gramStart"/>
-      <w:r>
-        <w:rPr>
-          <w:lang w:val="en-US"/>
-        </w:rPr>
-        <w:t xml:space="preserve">OCP </w:t>
+        <w:t xml:space="preserve"> OCP </w:t>
       </w:r>
       <w:r>
         <w:rPr>
@@ -15238,14 +15231,7 @@
           <w:lang w:val="en-US"/>
         </w:rPr>
         <w:lastRenderedPageBreak/>
-        <w:t>program</w:t>
-      </w:r>
-      <w:proofErr w:type="gramEnd"/>
-      <w:r>
-        <w:rPr>
-          <w:lang w:val="en-US"/>
-        </w:rPr>
-        <w:t xml:space="preserve"> </w:t>
+        <w:t xml:space="preserve">program </w:t>
       </w:r>
       <w:proofErr w:type="spellStart"/>
       <w:r>
@@ -15851,7 +15837,6 @@
         </w:rPr>
         <w:t xml:space="preserve"> </w:t>
       </w:r>
-      <w:proofErr w:type="gramStart"/>
       <w:r>
         <w:rPr>
           <w:i/>
@@ -15860,7 +15845,6 @@
         </w:rPr>
         <w:t>principle</w:t>
       </w:r>
-      <w:proofErr w:type="gramEnd"/>
       <w:r>
         <w:rPr>
           <w:i/>
@@ -16037,23 +16021,13 @@
         </w:rPr>
         <w:t xml:space="preserve">Dan </w:t>
       </w:r>
-      <w:proofErr w:type="gramStart"/>
       <w:r>
         <w:rPr>
           <w:i/>
           <w:iCs/>
           <w:lang w:val="en-US"/>
         </w:rPr>
-        <w:t>principle</w:t>
-      </w:r>
-      <w:proofErr w:type="gramEnd"/>
-      <w:r>
-        <w:rPr>
-          <w:i/>
-          <w:iCs/>
-          <w:lang w:val="en-US"/>
-        </w:rPr>
-        <w:t xml:space="preserve"> </w:t>
+        <w:t xml:space="preserve">principle </w:t>
       </w:r>
       <w:r>
         <w:rPr>
@@ -26689,20 +26663,12 @@
           <w:i/>
           <w:iCs/>
         </w:rPr>
-        <w:t xml:space="preserve">METRICS TO QUANTIFY SOLID SOFTWARE DESIGN </w:t>
-      </w:r>
-      <w:proofErr w:type="gramStart"/>
+        <w:t>METRICS TO QUANTIFY SOLID SOFTWARE DESIGN PRINCIPLES</w:t>
+      </w:r>
       <w:r>
         <w:rPr>
           <w:i/>
           <w:iCs/>
-        </w:rPr>
-        <w:t>PRINCIPLES</w:t>
-      </w:r>
-      <w:r>
-        <w:rPr>
-          <w:i/>
-          <w:iCs/>
           <w:lang w:val="en-US"/>
         </w:rPr>
         <w:t xml:space="preserve">” </w:t>
@@ -26721,7 +26687,6 @@
         <w:t>menjelaskan</w:t>
       </w:r>
       <w:proofErr w:type="spellEnd"/>
-      <w:proofErr w:type="gramEnd"/>
       <w:r>
         <w:rPr>
           <w:lang w:val="en-US"/>
@@ -27990,21 +27955,7 @@
         <w:rPr>
           <w:lang w:val="en-US"/>
         </w:rPr>
-        <w:t xml:space="preserve"> (CK), Metrics </w:t>
-      </w:r>
-      <w:proofErr w:type="gramStart"/>
-      <w:r>
-        <w:rPr>
-          <w:lang w:val="en-US"/>
-        </w:rPr>
-        <w:t>For</w:t>
-      </w:r>
-      <w:proofErr w:type="gramEnd"/>
-      <w:r>
-        <w:rPr>
-          <w:lang w:val="en-US"/>
-        </w:rPr>
-        <w:t xml:space="preserve"> Object-Oriented (MOOD), dan The Lorenz dan Kidd (L-K). </w:t>
+        <w:t xml:space="preserve"> (CK), Metrics For Object-Oriented (MOOD), dan The Lorenz dan Kidd (L-K). </w:t>
       </w:r>
       <w:proofErr w:type="spellStart"/>
       <w:r>
@@ -30103,7 +30054,6 @@
         <w:t xml:space="preserve">, dan </w:t>
       </w:r>
       <w:proofErr w:type="spellStart"/>
-      <w:proofErr w:type="gramStart"/>
       <w:r>
         <w:rPr>
           <w:lang w:val="en-US"/>
@@ -30111,7 +30061,6 @@
         <w:t>V.Rhymend</w:t>
       </w:r>
       <w:proofErr w:type="spellEnd"/>
-      <w:proofErr w:type="gramEnd"/>
       <w:r>
         <w:rPr>
           <w:lang w:val="en-US"/>
@@ -30864,7 +30813,6 @@
         <w:t xml:space="preserve"> </w:t>
       </w:r>
       <w:proofErr w:type="spellStart"/>
-      <w:proofErr w:type="gramStart"/>
       <w:r>
         <w:rPr>
           <w:i/>
@@ -30885,14 +30833,7 @@
         <w:rPr>
           <w:lang w:val="en-US"/>
         </w:rPr>
-        <w:t xml:space="preserve"> yang</w:t>
-      </w:r>
-      <w:proofErr w:type="gramEnd"/>
-      <w:r>
-        <w:rPr>
-          <w:lang w:val="en-US"/>
-        </w:rPr>
-        <w:t xml:space="preserve"> </w:t>
+        <w:t xml:space="preserve"> yang </w:t>
       </w:r>
       <w:proofErr w:type="spellStart"/>
       <w:r>
@@ -33246,21 +33187,7 @@
               <w:rPr>
                 <w:lang w:val="en-US"/>
               </w:rPr>
-              <w:t xml:space="preserve"> design </w:t>
-            </w:r>
-            <w:proofErr w:type="gramStart"/>
-            <w:r>
-              <w:rPr>
-                <w:lang w:val="en-US"/>
-              </w:rPr>
-              <w:t>principle</w:t>
-            </w:r>
-            <w:proofErr w:type="gramEnd"/>
-            <w:r>
-              <w:rPr>
-                <w:lang w:val="en-US"/>
-              </w:rPr>
-              <w:t xml:space="preserve"> yang </w:t>
+              <w:t xml:space="preserve"> design principle yang </w:t>
             </w:r>
             <w:proofErr w:type="spellStart"/>
             <w:r>
@@ -34311,7 +34238,6 @@
               <w:t xml:space="preserve">, dan </w:t>
             </w:r>
             <w:proofErr w:type="spellStart"/>
-            <w:proofErr w:type="gramStart"/>
             <w:r>
               <w:rPr>
                 <w:lang w:val="en-US"/>
@@ -34319,7 +34245,6 @@
               <w:t>V.Rhymend</w:t>
             </w:r>
             <w:proofErr w:type="spellEnd"/>
-            <w:proofErr w:type="gramEnd"/>
             <w:r>
               <w:rPr>
                 <w:lang w:val="en-US"/>
@@ -34533,21 +34458,7 @@
               <w:rPr>
                 <w:lang w:val="en-US"/>
               </w:rPr>
-              <w:t xml:space="preserve"> </w:t>
-            </w:r>
-            <w:proofErr w:type="gramStart"/>
-            <w:r>
-              <w:rPr>
-                <w:lang w:val="en-US"/>
-              </w:rPr>
-              <w:t>The</w:t>
-            </w:r>
-            <w:proofErr w:type="gramEnd"/>
-            <w:r>
-              <w:rPr>
-                <w:lang w:val="en-US"/>
-              </w:rPr>
-              <w:t xml:space="preserve"> </w:t>
+              <w:t xml:space="preserve"> The </w:t>
             </w:r>
             <w:proofErr w:type="spellStart"/>
             <w:r>
@@ -34825,662 +34736,577 @@
           <w:rFonts w:ascii="Times New Roman" w:hAnsi="Times New Roman" w:cs="Times New Roman"/>
           <w:sz w:val="24"/>
           <w:szCs w:val="24"/>
+          <w:lang w:val="en-US"/>
         </w:rPr>
       </w:pPr>
-      <w:r>
-        <w:rPr>
-          <w:noProof/>
-        </w:rPr>
-        <mc:AlternateContent>
-          <mc:Choice Requires="wpg">
-            <w:drawing>
-              <wp:anchor distT="0" distB="0" distL="114300" distR="114300" simplePos="0" relativeHeight="251659264" behindDoc="0" locked="0" layoutInCell="1" allowOverlap="1" wp14:anchorId="18C71B14" wp14:editId="1D6B3FC5">
-                <wp:simplePos x="0" y="0"/>
-                <wp:positionH relativeFrom="margin">
-                  <wp:posOffset>626745</wp:posOffset>
-                </wp:positionH>
-                <wp:positionV relativeFrom="paragraph">
-                  <wp:posOffset>201295</wp:posOffset>
-                </wp:positionV>
-                <wp:extent cx="4806315" cy="1289685"/>
-                <wp:effectExtent l="7620" t="13970" r="5715" b="1270"/>
-                <wp:wrapTopAndBottom/>
-                <wp:docPr id="3" name="Group 18"/>
-                <wp:cNvGraphicFramePr>
-                  <a:graphicFrameLocks xmlns:a="http://schemas.openxmlformats.org/drawingml/2006/main"/>
-                </wp:cNvGraphicFramePr>
-                <a:graphic xmlns:a="http://schemas.openxmlformats.org/drawingml/2006/main">
-                  <a:graphicData uri="http://schemas.microsoft.com/office/word/2010/wordprocessingGroup">
-                    <wpg:wgp>
-                      <wpg:cNvGrpSpPr>
-                        <a:grpSpLocks/>
-                      </wpg:cNvGrpSpPr>
-                      <wpg:grpSpPr bwMode="auto">
-                        <a:xfrm>
-                          <a:off x="0" y="0"/>
-                          <a:ext cx="4806315" cy="1289685"/>
-                          <a:chOff x="0" y="0"/>
-                          <a:chExt cx="48063" cy="12897"/>
-                        </a:xfrm>
-                      </wpg:grpSpPr>
-                      <wpg:grpSp>
-                        <wpg:cNvPr id="5" name="Group 15"/>
-                        <wpg:cNvGrpSpPr>
-                          <a:grpSpLocks/>
-                        </wpg:cNvGrpSpPr>
-                        <wpg:grpSpPr bwMode="auto">
-                          <a:xfrm>
-                            <a:off x="0" y="0"/>
-                            <a:ext cx="48063" cy="9998"/>
-                            <a:chOff x="0" y="0"/>
-                            <a:chExt cx="48063" cy="9998"/>
-                          </a:xfrm>
-                        </wpg:grpSpPr>
-                        <wps:wsp>
-                          <wps:cNvPr id="7" name="Text Box 11"/>
-                          <wps:cNvSpPr txBox="1">
-                            <a:spLocks noChangeArrowheads="1"/>
-                          </wps:cNvSpPr>
-                          <wps:spPr bwMode="auto">
-                            <a:xfrm>
-                              <a:off x="0" y="0"/>
-                              <a:ext cx="20196" cy="9780"/>
-                            </a:xfrm>
-                            <a:prstGeom prst="rect">
-                              <a:avLst/>
-                            </a:prstGeom>
-                            <a:solidFill>
-                              <a:schemeClr val="lt1">
-                                <a:lumMod val="100000"/>
-                                <a:lumOff val="0"/>
-                              </a:schemeClr>
-                            </a:solidFill>
-                            <a:ln w="6350">
-                              <a:solidFill>
-                                <a:srgbClr val="000000"/>
-                              </a:solidFill>
-                              <a:miter lim="800000"/>
-                              <a:headEnd/>
-                              <a:tailEnd/>
-                            </a:ln>
-                          </wps:spPr>
-                          <wps:txbx>
-                            <w:txbxContent>
-                              <w:p>
-                                <w:pPr>
-                                  <w:rPr>
-                                    <w:rFonts w:ascii="Times New Roman" w:hAnsi="Times New Roman" w:cs="Times New Roman"/>
-                                  </w:rPr>
-                                </w:pPr>
-                                <w:r>
-                                  <w:rPr>
-                                    <w:rFonts w:ascii="Times New Roman" w:hAnsi="Times New Roman" w:cs="Times New Roman"/>
-                                    <w:sz w:val="24"/>
-                                    <w:szCs w:val="24"/>
-                                  </w:rPr>
-                                  <w:t xml:space="preserve">jumlah data untuk proses </w:t>
-                                </w:r>
-                                <w:proofErr w:type="spellStart"/>
-                                <w:r>
-                                  <w:rPr>
-                                    <w:rFonts w:ascii="Times New Roman" w:hAnsi="Times New Roman" w:cs="Times New Roman"/>
-                                    <w:i/>
-                                    <w:sz w:val="24"/>
-                                    <w:szCs w:val="24"/>
-                                  </w:rPr>
-                                  <w:t>training</w:t>
-                                </w:r>
-                                <w:proofErr w:type="spellEnd"/>
-                                <w:r>
-                                  <w:rPr>
-                                    <w:rFonts w:ascii="Times New Roman" w:hAnsi="Times New Roman" w:cs="Times New Roman"/>
-                                    <w:sz w:val="24"/>
-                                    <w:szCs w:val="24"/>
-                                  </w:rPr>
-                                  <w:t>, resolusi gambar, dan kondisi pencahayaan pada gambar</w:t>
-                                </w:r>
-                              </w:p>
-                            </w:txbxContent>
-                          </wps:txbx>
-                          <wps:bodyPr rot="0" vert="horz" wrap="square" lIns="91440" tIns="45720" rIns="91440" bIns="45720" anchor="t" anchorCtr="0" upright="1">
-                            <a:noAutofit/>
-                          </wps:bodyPr>
-                        </wps:wsp>
-                        <wps:wsp>
-                          <wps:cNvPr id="8" name="Text Box 12"/>
-                          <wps:cNvSpPr txBox="1">
-                            <a:spLocks noChangeArrowheads="1"/>
-                          </wps:cNvSpPr>
-                          <wps:spPr bwMode="auto">
-                            <a:xfrm>
-                              <a:off x="27870" y="219"/>
-                              <a:ext cx="20193" cy="9779"/>
-                            </a:xfrm>
-                            <a:prstGeom prst="rect">
-                              <a:avLst/>
-                            </a:prstGeom>
-                            <a:solidFill>
-                              <a:schemeClr val="lt1">
-                                <a:lumMod val="100000"/>
-                                <a:lumOff val="0"/>
-                              </a:schemeClr>
-                            </a:solidFill>
-                            <a:ln w="6350">
-                              <a:solidFill>
-                                <a:srgbClr val="000000"/>
-                              </a:solidFill>
-                              <a:miter lim="800000"/>
-                              <a:headEnd/>
-                              <a:tailEnd/>
-                            </a:ln>
-                          </wps:spPr>
-                          <wps:txbx>
-                            <w:txbxContent>
-                              <w:p>
-                                <w:pPr>
-                                  <w:rPr>
-                                    <w:rFonts w:ascii="Times New Roman" w:hAnsi="Times New Roman" w:cs="Times New Roman"/>
-                                    <w:i/>
-                                    <w:iCs/>
-                                    <w:lang w:val="en-US"/>
-                                  </w:rPr>
-                                </w:pPr>
-                                <w:r>
-                                  <w:rPr>
-                                    <w:rFonts w:ascii="Times New Roman" w:hAnsi="Times New Roman" w:cs="Times New Roman"/>
-                                  </w:rPr>
-                                  <w:t xml:space="preserve">Tingkat akurasi </w:t>
-                                </w:r>
-                                <w:r>
-                                  <w:rPr>
-                                    <w:rFonts w:ascii="Times New Roman" w:hAnsi="Times New Roman" w:cs="Times New Roman"/>
-                                    <w:lang w:val="en-US"/>
-                                  </w:rPr>
-                                  <w:t xml:space="preserve">model </w:t>
-                                </w:r>
-                                <w:r>
-                                  <w:rPr>
-                                    <w:rFonts w:ascii="Times New Roman" w:hAnsi="Times New Roman" w:cs="Times New Roman"/>
-                                    <w:i/>
-                                    <w:iCs/>
-                                    <w:lang w:val="en-US"/>
-                                  </w:rPr>
-                                  <w:t>face recognition</w:t>
-                                </w:r>
-                                <w:r>
-                                  <w:rPr>
-                                    <w:rFonts w:ascii="Times New Roman" w:hAnsi="Times New Roman" w:cs="Times New Roman"/>
-                                    <w:i/>
-                                    <w:iCs/>
-                                    <w:lang w:val="en-US"/>
-                                  </w:rPr>
-                                  <w:t xml:space="preserve"> </w:t>
-                                </w:r>
-                                <w:r>
-                                  <w:rPr>
-                                    <w:rFonts w:ascii="Times New Roman" w:hAnsi="Times New Roman" w:cs="Times New Roman"/>
-                                    <w:lang w:val="en-US"/>
-                                  </w:rPr>
-                                  <w:t xml:space="preserve">pada </w:t>
-                                </w:r>
-                                <w:r>
-                                  <w:rPr>
-                                    <w:rFonts w:ascii="Times New Roman" w:hAnsi="Times New Roman" w:cs="Times New Roman"/>
-                                    <w:i/>
-                                    <w:iCs/>
-                                    <w:lang w:val="en-US"/>
-                                  </w:rPr>
-                                  <w:t>chatbot</w:t>
-                                </w:r>
-                                <w:r>
-                                  <w:rPr>
-                                    <w:rFonts w:ascii="Times New Roman" w:hAnsi="Times New Roman" w:cs="Times New Roman"/>
-                                    <w:i/>
-                                    <w:iCs/>
-                                    <w:lang w:val="en-US"/>
-                                  </w:rPr>
-                                  <w:t xml:space="preserve"> </w:t>
-                                </w:r>
-                                <w:r>
-                                  <w:rPr>
-                                    <w:rFonts w:ascii="Times New Roman" w:hAnsi="Times New Roman" w:cs="Times New Roman"/>
-                                    <w:i/>
-                                    <w:iCs/>
-                                    <w:lang w:val="en-US"/>
-                                  </w:rPr>
-                                  <w:t>WhatsApp</w:t>
-                                </w:r>
-                              </w:p>
-                            </w:txbxContent>
-                          </wps:txbx>
-                          <wps:bodyPr rot="0" vert="horz" wrap="square" lIns="91440" tIns="45720" rIns="91440" bIns="45720" anchor="t" anchorCtr="0" upright="1">
-                            <a:noAutofit/>
-                          </wps:bodyPr>
-                        </wps:wsp>
-                        <wps:wsp>
-                          <wps:cNvPr id="9" name="Straight Arrow Connector 13"/>
-                          <wps:cNvCnPr>
-                            <a:cxnSpLocks noChangeShapeType="1"/>
-                          </wps:cNvCnPr>
-                          <wps:spPr bwMode="auto">
-                            <a:xfrm>
-                              <a:off x="20189" y="4712"/>
-                              <a:ext cx="7459" cy="0"/>
-                            </a:xfrm>
-                            <a:prstGeom prst="straightConnector1">
-                              <a:avLst/>
-                            </a:prstGeom>
-                            <a:noFill/>
-                            <a:ln w="6350">
-                              <a:solidFill>
-                                <a:schemeClr val="dk1">
-                                  <a:lumMod val="100000"/>
-                                  <a:lumOff val="0"/>
-                                </a:schemeClr>
-                              </a:solidFill>
-                              <a:miter lim="800000"/>
-                              <a:headEnd/>
-                              <a:tailEnd type="triangle" w="med" len="med"/>
-                            </a:ln>
-                            <a:extLst>
-                              <a:ext uri="{909E8E84-426E-40DD-AFC4-6F175D3DCCD1}">
-                                <a14:hiddenFill xmlns:a14="http://schemas.microsoft.com/office/drawing/2010/main">
-                                  <a:noFill/>
-                                </a14:hiddenFill>
-                              </a:ext>
-                            </a:extLst>
-                          </wps:spPr>
-                          <wps:bodyPr/>
-                        </wps:wsp>
-                      </wpg:grpSp>
-                      <wps:wsp>
-                        <wps:cNvPr id="10" name="Text Box 16"/>
-                        <wps:cNvSpPr txBox="1">
-                          <a:spLocks noChangeArrowheads="1"/>
-                        </wps:cNvSpPr>
-                        <wps:spPr bwMode="auto">
-                          <a:xfrm>
-                            <a:off x="0" y="9894"/>
-                            <a:ext cx="19038" cy="2798"/>
-                          </a:xfrm>
-                          <a:prstGeom prst="rect">
-                            <a:avLst/>
-                          </a:prstGeom>
-                          <a:noFill/>
-                          <a:ln>
-                            <a:noFill/>
-                          </a:ln>
-                          <a:extLst>
-                            <a:ext uri="{909E8E84-426E-40DD-AFC4-6F175D3DCCD1}">
-                              <a14:hiddenFill xmlns:a14="http://schemas.microsoft.com/office/drawing/2010/main">
-                                <a:solidFill>
-                                  <a:srgbClr val="FFFFFF"/>
-                                </a:solidFill>
-                              </a14:hiddenFill>
-                            </a:ext>
-                            <a:ext uri="{91240B29-F687-4F45-9708-019B960494DF}">
-                              <a14:hiddenLine xmlns:a14="http://schemas.microsoft.com/office/drawing/2010/main" w="6350">
-                                <a:solidFill>
-                                  <a:srgbClr val="000000"/>
-                                </a:solidFill>
-                                <a:miter lim="800000"/>
-                                <a:headEnd/>
-                                <a:tailEnd/>
-                              </a14:hiddenLine>
-                            </a:ext>
-                          </a:extLst>
-                        </wps:spPr>
-                        <wps:txbx>
-                          <w:txbxContent>
-                            <w:p>
-                              <w:pPr>
-                                <w:rPr>
-                                  <w:rFonts w:ascii="Times New Roman" w:hAnsi="Times New Roman" w:cs="Times New Roman"/>
-                                </w:rPr>
-                              </w:pPr>
-                              <w:r>
-                                <w:rPr>
-                                  <w:rFonts w:ascii="Times New Roman" w:hAnsi="Times New Roman" w:cs="Times New Roman"/>
-                                </w:rPr>
-                                <w:t>Variabel Independen</w:t>
-                              </w:r>
-                            </w:p>
-                          </w:txbxContent>
-                        </wps:txbx>
-                        <wps:bodyPr rot="0" vert="horz" wrap="square" lIns="91440" tIns="45720" rIns="91440" bIns="45720" anchor="t" anchorCtr="0" upright="1">
-                          <a:noAutofit/>
-                        </wps:bodyPr>
-                      </wps:wsp>
-                      <wps:wsp>
-                        <wps:cNvPr id="11" name="Text Box 17"/>
-                        <wps:cNvSpPr txBox="1">
-                          <a:spLocks noChangeArrowheads="1"/>
-                        </wps:cNvSpPr>
-                        <wps:spPr bwMode="auto">
-                          <a:xfrm>
-                            <a:off x="27977" y="10099"/>
-                            <a:ext cx="19039" cy="2798"/>
-                          </a:xfrm>
-                          <a:prstGeom prst="rect">
-                            <a:avLst/>
-                          </a:prstGeom>
-                          <a:noFill/>
-                          <a:ln>
-                            <a:noFill/>
-                          </a:ln>
-                          <a:extLst>
-                            <a:ext uri="{909E8E84-426E-40DD-AFC4-6F175D3DCCD1}">
-                              <a14:hiddenFill xmlns:a14="http://schemas.microsoft.com/office/drawing/2010/main">
-                                <a:solidFill>
-                                  <a:srgbClr val="FFFFFF"/>
-                                </a:solidFill>
-                              </a14:hiddenFill>
-                            </a:ext>
-                            <a:ext uri="{91240B29-F687-4F45-9708-019B960494DF}">
-                              <a14:hiddenLine xmlns:a14="http://schemas.microsoft.com/office/drawing/2010/main" w="6350">
-                                <a:solidFill>
-                                  <a:srgbClr val="000000"/>
-                                </a:solidFill>
-                                <a:miter lim="800000"/>
-                                <a:headEnd/>
-                                <a:tailEnd/>
-                              </a14:hiddenLine>
-                            </a:ext>
-                          </a:extLst>
-                        </wps:spPr>
-                        <wps:txbx>
-                          <w:txbxContent>
-                            <w:p>
-                              <w:pPr>
-                                <w:rPr>
-                                  <w:rFonts w:ascii="Times New Roman" w:hAnsi="Times New Roman" w:cs="Times New Roman"/>
-                                </w:rPr>
-                              </w:pPr>
-                              <w:r>
-                                <w:rPr>
-                                  <w:rFonts w:ascii="Times New Roman" w:hAnsi="Times New Roman" w:cs="Times New Roman"/>
-                                </w:rPr>
-                                <w:t>Variabel Dependen</w:t>
-                              </w:r>
-                            </w:p>
-                          </w:txbxContent>
-                        </wps:txbx>
-                        <wps:bodyPr rot="0" vert="horz" wrap="square" lIns="91440" tIns="45720" rIns="91440" bIns="45720" anchor="t" anchorCtr="0" upright="1">
-                          <a:noAutofit/>
-                        </wps:bodyPr>
-                      </wps:wsp>
-                    </wpg:wgp>
-                  </a:graphicData>
-                </a:graphic>
-                <wp14:sizeRelH relativeFrom="page">
-                  <wp14:pctWidth>0</wp14:pctWidth>
-                </wp14:sizeRelH>
-                <wp14:sizeRelV relativeFrom="page">
-                  <wp14:pctHeight>0</wp14:pctHeight>
-                </wp14:sizeRelV>
-              </wp:anchor>
-            </w:drawing>
-          </mc:Choice>
-          <mc:Fallback>
-            <w:pict>
-              <v:group w14:anchorId="18C71B14" id="Group 18" o:spid="_x0000_s1026" style="position:absolute;left:0;text-align:left;margin-left:49.35pt;margin-top:15.85pt;width:378.45pt;height:101.55pt;z-index:251659264;mso-position-horizontal-relative:margin" coordsize="48063,12897" o:gfxdata="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">
-                <v:group id="Group 15" o:spid="_x0000_s1027" style="position:absolute;width:48063;height:9998" coordsize="48063,9998" o:gfxdata="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">
-                  <v:shapetype id="_x0000_t202" coordsize="21600,21600" o:spt="202" path="m,l,21600r21600,l21600,xe">
-                    <v:stroke joinstyle="miter"/>
-                    <v:path gradientshapeok="t" o:connecttype="rect"/>
-                  </v:shapetype>
-                  <v:shape id="Text Box 11" o:spid="_x0000_s1028" type="#_x0000_t202" style="position:absolute;width:20196;height:9780;visibility:visible;mso-wrap-style:square;v-text-anchor:top" o:gfxdata="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" fillcolor="white [3201]" strokeweight=".5pt">
-                    <v:textbox>
-                      <w:txbxContent>
-                        <w:p>
-                          <w:pPr>
-                            <w:rPr>
-                              <w:rFonts w:ascii="Times New Roman" w:hAnsi="Times New Roman" w:cs="Times New Roman"/>
-                            </w:rPr>
-                          </w:pPr>
-                          <w:r>
-                            <w:rPr>
-                              <w:rFonts w:ascii="Times New Roman" w:hAnsi="Times New Roman" w:cs="Times New Roman"/>
-                              <w:sz w:val="24"/>
-                              <w:szCs w:val="24"/>
-                            </w:rPr>
-                            <w:t xml:space="preserve">jumlah data untuk proses </w:t>
-                          </w:r>
-                          <w:proofErr w:type="spellStart"/>
-                          <w:r>
-                            <w:rPr>
-                              <w:rFonts w:ascii="Times New Roman" w:hAnsi="Times New Roman" w:cs="Times New Roman"/>
-                              <w:i/>
-                              <w:sz w:val="24"/>
-                              <w:szCs w:val="24"/>
-                            </w:rPr>
-                            <w:t>training</w:t>
-                          </w:r>
-                          <w:proofErr w:type="spellEnd"/>
-                          <w:r>
-                            <w:rPr>
-                              <w:rFonts w:ascii="Times New Roman" w:hAnsi="Times New Roman" w:cs="Times New Roman"/>
-                              <w:sz w:val="24"/>
-                              <w:szCs w:val="24"/>
-                            </w:rPr>
-                            <w:t>, resolusi gambar, dan kondisi pencahayaan pada gambar</w:t>
-                          </w:r>
-                        </w:p>
-                      </w:txbxContent>
-                    </v:textbox>
-                  </v:shape>
-                  <v:shape id="Text Box 12" o:spid="_x0000_s1029" type="#_x0000_t202" style="position:absolute;left:27870;top:219;width:20193;height:9779;visibility:visible;mso-wrap-style:square;v-text-anchor:top" o:gfxdata="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" fillcolor="white [3201]" strokeweight=".5pt">
-                    <v:textbox>
-                      <w:txbxContent>
-                        <w:p>
-                          <w:pPr>
-                            <w:rPr>
-                              <w:rFonts w:ascii="Times New Roman" w:hAnsi="Times New Roman" w:cs="Times New Roman"/>
-                              <w:i/>
-                              <w:iCs/>
-                              <w:lang w:val="en-US"/>
-                            </w:rPr>
-                          </w:pPr>
-                          <w:r>
-                            <w:rPr>
-                              <w:rFonts w:ascii="Times New Roman" w:hAnsi="Times New Roman" w:cs="Times New Roman"/>
-                            </w:rPr>
-                            <w:t xml:space="preserve">Tingkat akurasi </w:t>
-                          </w:r>
-                          <w:r>
-                            <w:rPr>
-                              <w:rFonts w:ascii="Times New Roman" w:hAnsi="Times New Roman" w:cs="Times New Roman"/>
-                              <w:lang w:val="en-US"/>
-                            </w:rPr>
-                            <w:t xml:space="preserve">model </w:t>
-                          </w:r>
-                          <w:r>
-                            <w:rPr>
-                              <w:rFonts w:ascii="Times New Roman" w:hAnsi="Times New Roman" w:cs="Times New Roman"/>
-                              <w:i/>
-                              <w:iCs/>
-                              <w:lang w:val="en-US"/>
-                            </w:rPr>
-                            <w:t>face recognition</w:t>
-                          </w:r>
-                          <w:r>
-                            <w:rPr>
-                              <w:rFonts w:ascii="Times New Roman" w:hAnsi="Times New Roman" w:cs="Times New Roman"/>
-                              <w:i/>
-                              <w:iCs/>
-                              <w:lang w:val="en-US"/>
-                            </w:rPr>
-                            <w:t xml:space="preserve"> </w:t>
-                          </w:r>
-                          <w:r>
-                            <w:rPr>
-                              <w:rFonts w:ascii="Times New Roman" w:hAnsi="Times New Roman" w:cs="Times New Roman"/>
-                              <w:lang w:val="en-US"/>
-                            </w:rPr>
-                            <w:t xml:space="preserve">pada </w:t>
-                          </w:r>
-                          <w:r>
-                            <w:rPr>
-                              <w:rFonts w:ascii="Times New Roman" w:hAnsi="Times New Roman" w:cs="Times New Roman"/>
-                              <w:i/>
-                              <w:iCs/>
-                              <w:lang w:val="en-US"/>
-                            </w:rPr>
-                            <w:t>chatbot</w:t>
-                          </w:r>
-                          <w:r>
-                            <w:rPr>
-                              <w:rFonts w:ascii="Times New Roman" w:hAnsi="Times New Roman" w:cs="Times New Roman"/>
-                              <w:i/>
-                              <w:iCs/>
-                              <w:lang w:val="en-US"/>
-                            </w:rPr>
-                            <w:t xml:space="preserve"> </w:t>
-                          </w:r>
-                          <w:r>
-                            <w:rPr>
-                              <w:rFonts w:ascii="Times New Roman" w:hAnsi="Times New Roman" w:cs="Times New Roman"/>
-                              <w:i/>
-                              <w:iCs/>
-                              <w:lang w:val="en-US"/>
-                            </w:rPr>
-                            <w:t>WhatsApp</w:t>
-                          </w:r>
-                        </w:p>
-                      </w:txbxContent>
-                    </v:textbox>
-                  </v:shape>
-                  <v:shapetype id="_x0000_t32" coordsize="21600,21600" o:spt="32" o:oned="t" path="m,l21600,21600e" filled="f">
-                    <v:path arrowok="t" fillok="f" o:connecttype="none"/>
-                    <o:lock v:ext="edit" shapetype="t"/>
-                  </v:shapetype>
-                  <v:shape id="Straight Arrow Connector 13" o:spid="_x0000_s1030" type="#_x0000_t32" style="position:absolute;left:20189;top:4712;width:7459;height:0;visibility:visible;mso-wrap-style:square" o:connectortype="straight" o:gfxdata="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" strokecolor="black [3200]" strokeweight=".5pt">
-                    <v:stroke endarrow="block" joinstyle="miter"/>
-                  </v:shape>
-                </v:group>
-                <v:shape id="Text Box 16" o:spid="_x0000_s1031" type="#_x0000_t202" style="position:absolute;top:9894;width:19038;height:2798;visibility:visible;mso-wrap-style:square;v-text-anchor:top" o:gfxdata="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" filled="f" stroked="f" strokeweight=".5pt">
-                  <v:textbox>
-                    <w:txbxContent>
-                      <w:p>
-                        <w:pPr>
-                          <w:rPr>
-                            <w:rFonts w:ascii="Times New Roman" w:hAnsi="Times New Roman" w:cs="Times New Roman"/>
-                          </w:rPr>
-                        </w:pPr>
-                        <w:r>
-                          <w:rPr>
-                            <w:rFonts w:ascii="Times New Roman" w:hAnsi="Times New Roman" w:cs="Times New Roman"/>
-                          </w:rPr>
-                          <w:t>Variabel Independen</w:t>
-                        </w:r>
-                      </w:p>
-                    </w:txbxContent>
-                  </v:textbox>
-                </v:shape>
-                <v:shape id="Text Box 17" o:spid="_x0000_s1032" type="#_x0000_t202" style="position:absolute;left:27977;top:10099;width:19039;height:2798;visibility:visible;mso-wrap-style:square;v-text-anchor:top" o:gfxdata="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" filled="f" stroked="f" strokeweight=".5pt">
-                  <v:textbox>
-                    <w:txbxContent>
-                      <w:p>
-                        <w:pPr>
-                          <w:rPr>
-                            <w:rFonts w:ascii="Times New Roman" w:hAnsi="Times New Roman" w:cs="Times New Roman"/>
-                          </w:rPr>
-                        </w:pPr>
-                        <w:r>
-                          <w:rPr>
-                            <w:rFonts w:ascii="Times New Roman" w:hAnsi="Times New Roman" w:cs="Times New Roman"/>
-                          </w:rPr>
-                          <w:t>Variabel Dependen</w:t>
-                        </w:r>
-                      </w:p>
-                    </w:txbxContent>
-                  </v:textbox>
-                </v:shape>
-                <w10:wrap type="topAndBottom" anchorx="margin"/>
-              </v:group>
-            </w:pict>
-          </mc:Fallback>
-        </mc:AlternateContent>
-      </w:r>
-      <w:proofErr w:type="spellStart"/>
-      <w:r>
-        <w:rPr>
-          <w:rFonts w:ascii="Times New Roman" w:hAnsi="Times New Roman" w:cs="Times New Roman"/>
-          <w:sz w:val="24"/>
-          <w:szCs w:val="24"/>
-          <w:lang w:val="en-US"/>
-        </w:rPr>
-        <w:t>perangkat</w:t>
-      </w:r>
-      <w:proofErr w:type="spellEnd"/>
-      <w:r>
-        <w:rPr>
-          <w:rFonts w:ascii="Times New Roman" w:hAnsi="Times New Roman" w:cs="Times New Roman"/>
-          <w:sz w:val="24"/>
-          <w:szCs w:val="24"/>
-          <w:lang w:val="en-US"/>
-        </w:rPr>
-        <w:t xml:space="preserve"> </w:t>
-      </w:r>
-      <w:proofErr w:type="spellStart"/>
-      <w:r>
-        <w:rPr>
-          <w:rFonts w:ascii="Times New Roman" w:hAnsi="Times New Roman" w:cs="Times New Roman"/>
-          <w:sz w:val="24"/>
-          <w:szCs w:val="24"/>
-          <w:lang w:val="en-US"/>
-        </w:rPr>
-        <w:t>lunak</w:t>
-      </w:r>
-      <w:proofErr w:type="spellEnd"/>
-      <w:r>
-        <w:rPr>
-          <w:rFonts w:ascii="Times New Roman" w:hAnsi="Times New Roman" w:cs="Times New Roman"/>
-          <w:sz w:val="24"/>
-          <w:szCs w:val="24"/>
-          <w:lang w:val="en-US"/>
-        </w:rPr>
-        <w:t xml:space="preserve"> </w:t>
-      </w:r>
-      <w:proofErr w:type="spellStart"/>
-      <w:r>
-        <w:rPr>
-          <w:rFonts w:ascii="Times New Roman" w:hAnsi="Times New Roman" w:cs="Times New Roman"/>
-          <w:sz w:val="24"/>
-          <w:szCs w:val="24"/>
-          <w:lang w:val="en-US"/>
-        </w:rPr>
-        <w:t>berbasis</w:t>
-      </w:r>
-      <w:proofErr w:type="spellEnd"/>
-      <w:r>
-        <w:rPr>
-          <w:rFonts w:ascii="Times New Roman" w:hAnsi="Times New Roman" w:cs="Times New Roman"/>
-          <w:sz w:val="24"/>
-          <w:szCs w:val="24"/>
-          <w:lang w:val="en-US"/>
-        </w:rPr>
-        <w:t xml:space="preserve"> </w:t>
-      </w:r>
-      <w:proofErr w:type="spellStart"/>
-      <w:r>
-        <w:rPr>
-          <w:rFonts w:ascii="Times New Roman" w:hAnsi="Times New Roman" w:cs="Times New Roman"/>
-          <w:sz w:val="24"/>
-          <w:szCs w:val="24"/>
-          <w:lang w:val="en-US"/>
-        </w:rPr>
-        <w:t>objek</w:t>
-      </w:r>
-      <w:proofErr w:type="spellEnd"/>
-      <w:r>
-        <w:rPr>
-          <w:rFonts w:ascii="Times New Roman" w:hAnsi="Times New Roman" w:cs="Times New Roman"/>
-          <w:sz w:val="24"/>
-          <w:szCs w:val="24"/>
-          <w:lang w:val="en-US"/>
-        </w:rPr>
-        <w:t xml:space="preserve"> </w:t>
+      <w:proofErr w:type="spellStart"/>
+      <w:r>
+        <w:rPr>
+          <w:rFonts w:ascii="Times New Roman" w:hAnsi="Times New Roman" w:cs="Times New Roman"/>
+          <w:sz w:val="24"/>
+          <w:szCs w:val="24"/>
+          <w:lang w:val="en-US"/>
+        </w:rPr>
+        <w:t>Variabel</w:t>
+      </w:r>
+      <w:proofErr w:type="spellEnd"/>
+      <w:r>
+        <w:rPr>
+          <w:rFonts w:ascii="Times New Roman" w:hAnsi="Times New Roman" w:cs="Times New Roman"/>
+          <w:sz w:val="24"/>
+          <w:szCs w:val="24"/>
+          <w:lang w:val="en-US"/>
+        </w:rPr>
+        <w:t xml:space="preserve"> dependent </w:t>
+      </w:r>
+      <w:proofErr w:type="spellStart"/>
+      <w:r>
+        <w:rPr>
+          <w:rFonts w:ascii="Times New Roman" w:hAnsi="Times New Roman" w:cs="Times New Roman"/>
+          <w:sz w:val="24"/>
+          <w:szCs w:val="24"/>
+          <w:lang w:val="en-US"/>
+        </w:rPr>
+        <w:t>atau</w:t>
+      </w:r>
+      <w:proofErr w:type="spellEnd"/>
+      <w:r>
+        <w:rPr>
+          <w:rFonts w:ascii="Times New Roman" w:hAnsi="Times New Roman" w:cs="Times New Roman"/>
+          <w:sz w:val="24"/>
+          <w:szCs w:val="24"/>
+          <w:lang w:val="en-US"/>
+        </w:rPr>
+        <w:t xml:space="preserve"> </w:t>
+      </w:r>
+      <w:proofErr w:type="spellStart"/>
+      <w:r>
+        <w:rPr>
+          <w:rFonts w:ascii="Times New Roman" w:hAnsi="Times New Roman" w:cs="Times New Roman"/>
+          <w:sz w:val="24"/>
+          <w:szCs w:val="24"/>
+          <w:lang w:val="en-US"/>
+        </w:rPr>
+        <w:t>variabel</w:t>
+      </w:r>
+      <w:proofErr w:type="spellEnd"/>
+      <w:r>
+        <w:rPr>
+          <w:rFonts w:ascii="Times New Roman" w:hAnsi="Times New Roman" w:cs="Times New Roman"/>
+          <w:sz w:val="24"/>
+          <w:szCs w:val="24"/>
+          <w:lang w:val="en-US"/>
+        </w:rPr>
+        <w:t xml:space="preserve"> </w:t>
+      </w:r>
+      <w:proofErr w:type="spellStart"/>
+      <w:r>
+        <w:rPr>
+          <w:rFonts w:ascii="Times New Roman" w:hAnsi="Times New Roman" w:cs="Times New Roman"/>
+          <w:sz w:val="24"/>
+          <w:szCs w:val="24"/>
+          <w:lang w:val="en-US"/>
+        </w:rPr>
+        <w:t>terikat</w:t>
+      </w:r>
+      <w:proofErr w:type="spellEnd"/>
+      <w:r>
+        <w:rPr>
+          <w:rFonts w:ascii="Times New Roman" w:hAnsi="Times New Roman" w:cs="Times New Roman"/>
+          <w:sz w:val="24"/>
+          <w:szCs w:val="24"/>
+          <w:lang w:val="en-US"/>
+        </w:rPr>
+        <w:t xml:space="preserve"> </w:t>
+      </w:r>
+      <w:proofErr w:type="spellStart"/>
+      <w:r>
+        <w:rPr>
+          <w:rFonts w:ascii="Times New Roman" w:hAnsi="Times New Roman" w:cs="Times New Roman"/>
+          <w:sz w:val="24"/>
+          <w:szCs w:val="24"/>
+          <w:lang w:val="en-US"/>
+        </w:rPr>
+        <w:t>dalam</w:t>
+      </w:r>
+      <w:proofErr w:type="spellEnd"/>
+      <w:r>
+        <w:rPr>
+          <w:rFonts w:ascii="Times New Roman" w:hAnsi="Times New Roman" w:cs="Times New Roman"/>
+          <w:sz w:val="24"/>
+          <w:szCs w:val="24"/>
+          <w:lang w:val="en-US"/>
+        </w:rPr>
+        <w:t xml:space="preserve"> </w:t>
+      </w:r>
+      <w:proofErr w:type="spellStart"/>
+      <w:r>
+        <w:rPr>
+          <w:rFonts w:ascii="Times New Roman" w:hAnsi="Times New Roman" w:cs="Times New Roman"/>
+          <w:sz w:val="24"/>
+          <w:szCs w:val="24"/>
+          <w:lang w:val="en-US"/>
+        </w:rPr>
+        <w:t>penelitian</w:t>
+      </w:r>
+      <w:proofErr w:type="spellEnd"/>
+      <w:r>
+        <w:rPr>
+          <w:rFonts w:ascii="Times New Roman" w:hAnsi="Times New Roman" w:cs="Times New Roman"/>
+          <w:sz w:val="24"/>
+          <w:szCs w:val="24"/>
+          <w:lang w:val="en-US"/>
+        </w:rPr>
+        <w:t xml:space="preserve"> </w:t>
+      </w:r>
+      <w:proofErr w:type="spellStart"/>
+      <w:r>
+        <w:rPr>
+          <w:rFonts w:ascii="Times New Roman" w:hAnsi="Times New Roman" w:cs="Times New Roman"/>
+          <w:sz w:val="24"/>
+          <w:szCs w:val="24"/>
+          <w:lang w:val="en-US"/>
+        </w:rPr>
+        <w:t>ini</w:t>
+      </w:r>
+      <w:proofErr w:type="spellEnd"/>
+      <w:r>
+        <w:rPr>
+          <w:rFonts w:ascii="Times New Roman" w:hAnsi="Times New Roman" w:cs="Times New Roman"/>
+          <w:sz w:val="24"/>
+          <w:szCs w:val="24"/>
+          <w:lang w:val="en-US"/>
+        </w:rPr>
+        <w:t xml:space="preserve"> </w:t>
+      </w:r>
+      <w:proofErr w:type="spellStart"/>
+      <w:r>
+        <w:rPr>
+          <w:rFonts w:ascii="Times New Roman" w:hAnsi="Times New Roman" w:cs="Times New Roman"/>
+          <w:sz w:val="24"/>
+          <w:szCs w:val="24"/>
+          <w:lang w:val="en-US"/>
+        </w:rPr>
+        <w:t>adalah</w:t>
+      </w:r>
+      <w:proofErr w:type="spellEnd"/>
+      <w:r>
+        <w:rPr>
+          <w:rFonts w:ascii="Times New Roman" w:hAnsi="Times New Roman" w:cs="Times New Roman"/>
+          <w:sz w:val="24"/>
+          <w:szCs w:val="24"/>
+          <w:lang w:val="en-US"/>
+        </w:rPr>
+        <w:t xml:space="preserve"> software maintainability </w:t>
+      </w:r>
+      <w:proofErr w:type="spellStart"/>
+      <w:r>
+        <w:rPr>
+          <w:rFonts w:ascii="Times New Roman" w:hAnsi="Times New Roman" w:cs="Times New Roman"/>
+          <w:sz w:val="24"/>
+          <w:szCs w:val="24"/>
+          <w:lang w:val="en-US"/>
+        </w:rPr>
+        <w:t>atau</w:t>
+      </w:r>
+      <w:proofErr w:type="spellEnd"/>
+      <w:r>
+        <w:rPr>
+          <w:rFonts w:ascii="Times New Roman" w:hAnsi="Times New Roman" w:cs="Times New Roman"/>
+          <w:sz w:val="24"/>
+          <w:szCs w:val="24"/>
+          <w:lang w:val="en-US"/>
+        </w:rPr>
+        <w:t xml:space="preserve"> </w:t>
+      </w:r>
+      <w:proofErr w:type="spellStart"/>
+      <w:r>
+        <w:rPr>
+          <w:rFonts w:ascii="Times New Roman" w:hAnsi="Times New Roman" w:cs="Times New Roman"/>
+          <w:sz w:val="24"/>
+          <w:szCs w:val="24"/>
+          <w:lang w:val="en-US"/>
+        </w:rPr>
+        <w:t>sebagaimana</w:t>
+      </w:r>
+      <w:proofErr w:type="spellEnd"/>
+      <w:r>
+        <w:rPr>
+          <w:rFonts w:ascii="Times New Roman" w:hAnsi="Times New Roman" w:cs="Times New Roman"/>
+          <w:sz w:val="24"/>
+          <w:szCs w:val="24"/>
+          <w:lang w:val="en-US"/>
+        </w:rPr>
+        <w:t xml:space="preserve"> </w:t>
+      </w:r>
+      <w:proofErr w:type="spellStart"/>
+      <w:r>
+        <w:rPr>
+          <w:rFonts w:ascii="Times New Roman" w:hAnsi="Times New Roman" w:cs="Times New Roman"/>
+          <w:sz w:val="24"/>
+          <w:szCs w:val="24"/>
+          <w:lang w:val="en-US"/>
+        </w:rPr>
+        <w:t>fleksibel</w:t>
+      </w:r>
+      <w:proofErr w:type="spellEnd"/>
+      <w:r>
+        <w:rPr>
+          <w:rFonts w:ascii="Times New Roman" w:hAnsi="Times New Roman" w:cs="Times New Roman"/>
+          <w:sz w:val="24"/>
+          <w:szCs w:val="24"/>
+          <w:lang w:val="en-US"/>
+        </w:rPr>
+        <w:t xml:space="preserve"> </w:t>
+      </w:r>
+      <w:proofErr w:type="spellStart"/>
+      <w:r>
+        <w:rPr>
+          <w:rFonts w:ascii="Times New Roman" w:hAnsi="Times New Roman" w:cs="Times New Roman"/>
+          <w:sz w:val="24"/>
+          <w:szCs w:val="24"/>
+          <w:lang w:val="en-US"/>
+        </w:rPr>
+        <w:t>sebuah</w:t>
+      </w:r>
+      <w:proofErr w:type="spellEnd"/>
+      <w:r>
+        <w:rPr>
+          <w:rFonts w:ascii="Times New Roman" w:hAnsi="Times New Roman" w:cs="Times New Roman"/>
+          <w:sz w:val="24"/>
+          <w:szCs w:val="24"/>
+          <w:lang w:val="en-US"/>
+        </w:rPr>
+        <w:t xml:space="preserve"> software </w:t>
+      </w:r>
+      <w:proofErr w:type="spellStart"/>
+      <w:r>
+        <w:rPr>
+          <w:rFonts w:ascii="Times New Roman" w:hAnsi="Times New Roman" w:cs="Times New Roman"/>
+          <w:sz w:val="24"/>
+          <w:szCs w:val="24"/>
+          <w:lang w:val="en-US"/>
+        </w:rPr>
+        <w:t>mudah</w:t>
+      </w:r>
+      <w:proofErr w:type="spellEnd"/>
+      <w:r>
+        <w:rPr>
+          <w:rFonts w:ascii="Times New Roman" w:hAnsi="Times New Roman" w:cs="Times New Roman"/>
+          <w:sz w:val="24"/>
+          <w:szCs w:val="24"/>
+          <w:lang w:val="en-US"/>
+        </w:rPr>
+        <w:t xml:space="preserve"> </w:t>
+      </w:r>
+      <w:proofErr w:type="spellStart"/>
+      <w:r>
+        <w:rPr>
+          <w:rFonts w:ascii="Times New Roman" w:hAnsi="Times New Roman" w:cs="Times New Roman"/>
+          <w:sz w:val="24"/>
+          <w:szCs w:val="24"/>
+          <w:lang w:val="en-US"/>
+        </w:rPr>
+        <w:t>untuk</w:t>
+      </w:r>
+      <w:proofErr w:type="spellEnd"/>
+      <w:r>
+        <w:rPr>
+          <w:rFonts w:ascii="Times New Roman" w:hAnsi="Times New Roman" w:cs="Times New Roman"/>
+          <w:sz w:val="24"/>
+          <w:szCs w:val="24"/>
+          <w:lang w:val="en-US"/>
+        </w:rPr>
+        <w:t xml:space="preserve"> </w:t>
+      </w:r>
+      <w:proofErr w:type="spellStart"/>
+      <w:r>
+        <w:rPr>
+          <w:rFonts w:ascii="Times New Roman" w:hAnsi="Times New Roman" w:cs="Times New Roman"/>
+          <w:sz w:val="24"/>
+          <w:szCs w:val="24"/>
+          <w:lang w:val="en-US"/>
+        </w:rPr>
+        <w:t>dirawata</w:t>
+      </w:r>
+      <w:proofErr w:type="spellEnd"/>
+      <w:r>
+        <w:rPr>
+          <w:rFonts w:ascii="Times New Roman" w:hAnsi="Times New Roman" w:cs="Times New Roman"/>
+          <w:sz w:val="24"/>
+          <w:szCs w:val="24"/>
+          <w:lang w:val="en-US"/>
+        </w:rPr>
+        <w:t xml:space="preserve">. </w:t>
+      </w:r>
+      <w:proofErr w:type="spellStart"/>
+      <w:r>
+        <w:rPr>
+          <w:rFonts w:ascii="Times New Roman" w:hAnsi="Times New Roman" w:cs="Times New Roman"/>
+          <w:sz w:val="24"/>
+          <w:szCs w:val="24"/>
+          <w:lang w:val="en-US"/>
+        </w:rPr>
+        <w:t>Untuk</w:t>
+      </w:r>
+      <w:proofErr w:type="spellEnd"/>
+      <w:r>
+        <w:rPr>
+          <w:rFonts w:ascii="Times New Roman" w:hAnsi="Times New Roman" w:cs="Times New Roman"/>
+          <w:sz w:val="24"/>
+          <w:szCs w:val="24"/>
+          <w:lang w:val="en-US"/>
+        </w:rPr>
+        <w:t xml:space="preserve"> variable independent </w:t>
+      </w:r>
+      <w:proofErr w:type="spellStart"/>
+      <w:r>
+        <w:rPr>
+          <w:rFonts w:ascii="Times New Roman" w:hAnsi="Times New Roman" w:cs="Times New Roman"/>
+          <w:sz w:val="24"/>
+          <w:szCs w:val="24"/>
+          <w:lang w:val="en-US"/>
+        </w:rPr>
+        <w:t>atau</w:t>
+      </w:r>
+      <w:proofErr w:type="spellEnd"/>
+      <w:r>
+        <w:rPr>
+          <w:rFonts w:ascii="Times New Roman" w:hAnsi="Times New Roman" w:cs="Times New Roman"/>
+          <w:sz w:val="24"/>
+          <w:szCs w:val="24"/>
+          <w:lang w:val="en-US"/>
+        </w:rPr>
+        <w:t xml:space="preserve"> </w:t>
+      </w:r>
+      <w:proofErr w:type="spellStart"/>
+      <w:r>
+        <w:rPr>
+          <w:rFonts w:ascii="Times New Roman" w:hAnsi="Times New Roman" w:cs="Times New Roman"/>
+          <w:sz w:val="24"/>
+          <w:szCs w:val="24"/>
+          <w:lang w:val="en-US"/>
+        </w:rPr>
+        <w:t>variabel</w:t>
+      </w:r>
+      <w:proofErr w:type="spellEnd"/>
+      <w:r>
+        <w:rPr>
+          <w:rFonts w:ascii="Times New Roman" w:hAnsi="Times New Roman" w:cs="Times New Roman"/>
+          <w:sz w:val="24"/>
+          <w:szCs w:val="24"/>
+          <w:lang w:val="en-US"/>
+        </w:rPr>
+        <w:t xml:space="preserve"> </w:t>
+      </w:r>
+      <w:proofErr w:type="spellStart"/>
+      <w:r>
+        <w:rPr>
+          <w:rFonts w:ascii="Times New Roman" w:hAnsi="Times New Roman" w:cs="Times New Roman"/>
+          <w:sz w:val="24"/>
+          <w:szCs w:val="24"/>
+          <w:lang w:val="en-US"/>
+        </w:rPr>
+        <w:t>bebas</w:t>
+      </w:r>
+      <w:proofErr w:type="spellEnd"/>
+      <w:r>
+        <w:rPr>
+          <w:rFonts w:ascii="Times New Roman" w:hAnsi="Times New Roman" w:cs="Times New Roman"/>
+          <w:sz w:val="24"/>
+          <w:szCs w:val="24"/>
+          <w:lang w:val="en-US"/>
+        </w:rPr>
+        <w:t xml:space="preserve"> </w:t>
+      </w:r>
+      <w:proofErr w:type="spellStart"/>
+      <w:r>
+        <w:rPr>
+          <w:rFonts w:ascii="Times New Roman" w:hAnsi="Times New Roman" w:cs="Times New Roman"/>
+          <w:sz w:val="24"/>
+          <w:szCs w:val="24"/>
+          <w:lang w:val="en-US"/>
+        </w:rPr>
+        <w:t>dari</w:t>
+      </w:r>
+      <w:proofErr w:type="spellEnd"/>
+      <w:r>
+        <w:rPr>
+          <w:rFonts w:ascii="Times New Roman" w:hAnsi="Times New Roman" w:cs="Times New Roman"/>
+          <w:sz w:val="24"/>
+          <w:szCs w:val="24"/>
+          <w:lang w:val="en-US"/>
+        </w:rPr>
+        <w:t xml:space="preserve"> </w:t>
+      </w:r>
+      <w:proofErr w:type="spellStart"/>
+      <w:r>
+        <w:rPr>
+          <w:rFonts w:ascii="Times New Roman" w:hAnsi="Times New Roman" w:cs="Times New Roman"/>
+          <w:sz w:val="24"/>
+          <w:szCs w:val="24"/>
+          <w:lang w:val="en-US"/>
+        </w:rPr>
+        <w:t>penelitian</w:t>
+      </w:r>
+      <w:proofErr w:type="spellEnd"/>
+      <w:r>
+        <w:rPr>
+          <w:rFonts w:ascii="Times New Roman" w:hAnsi="Times New Roman" w:cs="Times New Roman"/>
+          <w:sz w:val="24"/>
+          <w:szCs w:val="24"/>
+          <w:lang w:val="en-US"/>
+        </w:rPr>
+        <w:t xml:space="preserve"> </w:t>
+      </w:r>
+      <w:proofErr w:type="spellStart"/>
+      <w:r>
+        <w:rPr>
+          <w:rFonts w:ascii="Times New Roman" w:hAnsi="Times New Roman" w:cs="Times New Roman"/>
+          <w:sz w:val="24"/>
+          <w:szCs w:val="24"/>
+          <w:lang w:val="en-US"/>
+        </w:rPr>
+        <w:t>ini</w:t>
+      </w:r>
+      <w:proofErr w:type="spellEnd"/>
+      <w:r>
+        <w:rPr>
+          <w:rFonts w:ascii="Times New Roman" w:hAnsi="Times New Roman" w:cs="Times New Roman"/>
+          <w:sz w:val="24"/>
+          <w:szCs w:val="24"/>
+          <w:lang w:val="en-US"/>
+        </w:rPr>
+        <w:t xml:space="preserve"> </w:t>
+      </w:r>
+      <w:proofErr w:type="spellStart"/>
+      <w:r>
+        <w:rPr>
+          <w:rFonts w:ascii="Times New Roman" w:hAnsi="Times New Roman" w:cs="Times New Roman"/>
+          <w:sz w:val="24"/>
+          <w:szCs w:val="24"/>
+          <w:lang w:val="en-US"/>
+        </w:rPr>
+        <w:t>adalah</w:t>
+      </w:r>
+      <w:proofErr w:type="spellEnd"/>
+      <w:r>
+        <w:rPr>
+          <w:rFonts w:ascii="Times New Roman" w:hAnsi="Times New Roman" w:cs="Times New Roman"/>
+          <w:sz w:val="24"/>
+          <w:szCs w:val="24"/>
+          <w:lang w:val="en-US"/>
+        </w:rPr>
+        <w:t xml:space="preserve"> source code </w:t>
+      </w:r>
+      <w:proofErr w:type="spellStart"/>
+      <w:r>
+        <w:rPr>
+          <w:rFonts w:ascii="Times New Roman" w:hAnsi="Times New Roman" w:cs="Times New Roman"/>
+          <w:sz w:val="24"/>
+          <w:szCs w:val="24"/>
+          <w:lang w:val="en-US"/>
+        </w:rPr>
+        <w:t>dari</w:t>
+      </w:r>
+      <w:proofErr w:type="spellEnd"/>
+      <w:r>
+        <w:rPr>
+          <w:rFonts w:ascii="Times New Roman" w:hAnsi="Times New Roman" w:cs="Times New Roman"/>
+          <w:sz w:val="24"/>
+          <w:szCs w:val="24"/>
+          <w:lang w:val="en-US"/>
+        </w:rPr>
+        <w:t xml:space="preserve"> software yang </w:t>
+      </w:r>
+      <w:proofErr w:type="spellStart"/>
+      <w:r>
+        <w:rPr>
+          <w:rFonts w:ascii="Times New Roman" w:hAnsi="Times New Roman" w:cs="Times New Roman"/>
+          <w:sz w:val="24"/>
+          <w:szCs w:val="24"/>
+          <w:lang w:val="en-US"/>
+        </w:rPr>
+        <w:t>dibuat</w:t>
+      </w:r>
+      <w:proofErr w:type="spellEnd"/>
+      <w:r>
+        <w:rPr>
+          <w:rFonts w:ascii="Times New Roman" w:hAnsi="Times New Roman" w:cs="Times New Roman"/>
+          <w:sz w:val="24"/>
+          <w:szCs w:val="24"/>
+          <w:lang w:val="en-US"/>
+        </w:rPr>
+        <w:t>.</w:t>
+      </w:r>
+    </w:p>
+    <w:p>
+      <w:pPr>
+        <w:spacing w:line="360" w:lineRule="auto"/>
+        <w:ind w:left="720"/>
+        <w:rPr>
+          <w:rFonts w:ascii="Times New Roman" w:hAnsi="Times New Roman" w:cs="Times New Roman"/>
+          <w:sz w:val="24"/>
+          <w:szCs w:val="24"/>
+          <w:lang w:val="en-US"/>
+        </w:rPr>
+      </w:pPr>
+    </w:p>
+    <w:p>
+      <w:pPr>
+        <w:spacing w:line="360" w:lineRule="auto"/>
+        <w:ind w:left="720"/>
+        <w:jc w:val="center"/>
+        <w:rPr>
+          <w:rFonts w:ascii="Times New Roman" w:hAnsi="Times New Roman" w:cs="Times New Roman"/>
+          <w:sz w:val="24"/>
+          <w:szCs w:val="24"/>
+          <w:lang w:val="en-US"/>
+        </w:rPr>
+      </w:pPr>
+      <w:r>
+        <w:rPr>
+          <w:rFonts w:ascii="Times New Roman" w:hAnsi="Times New Roman" w:cs="Times New Roman"/>
+          <w:sz w:val="24"/>
+          <w:szCs w:val="24"/>
+          <w:lang w:val="en-US"/>
+        </w:rPr>
+        <w:lastRenderedPageBreak/>
+        <w:drawing>
+          <wp:inline distT="0" distB="0" distL="0" distR="0" wp14:anchorId="7DC425EC" wp14:editId="68EFCC89">
+            <wp:extent cx="4235668" cy="1009702"/>
+            <wp:effectExtent l="0" t="0" r="0" b="0"/>
+            <wp:docPr id="14" name="Picture 14"/>
+            <wp:cNvGraphicFramePr>
+              <a:graphicFrameLocks xmlns:a="http://schemas.openxmlformats.org/drawingml/2006/main" noChangeAspect="1"/>
+            </wp:cNvGraphicFramePr>
+            <a:graphic xmlns:a="http://schemas.openxmlformats.org/drawingml/2006/main">
+              <a:graphicData uri="http://schemas.openxmlformats.org/drawingml/2006/picture">
+                <pic:pic xmlns:pic="http://schemas.openxmlformats.org/drawingml/2006/picture">
+                  <pic:nvPicPr>
+                    <pic:cNvPr id="1" name=""/>
+                    <pic:cNvPicPr/>
+                  </pic:nvPicPr>
+                  <pic:blipFill>
+                    <a:blip r:embed="rId9"/>
+                    <a:stretch>
+                      <a:fillRect/>
+                    </a:stretch>
+                  </pic:blipFill>
+                  <pic:spPr>
+                    <a:xfrm>
+                      <a:off x="0" y="0"/>
+                      <a:ext cx="4235668" cy="1009702"/>
+                    </a:xfrm>
+                    <a:prstGeom prst="rect">
+                      <a:avLst/>
+                    </a:prstGeom>
+                  </pic:spPr>
+                </pic:pic>
+              </a:graphicData>
+            </a:graphic>
+          </wp:inline>
+        </w:drawing>
       </w:r>
     </w:p>
     <w:p>
@@ -35493,6 +35319,7 @@
           <w:color w:val="auto"/>
           <w:sz w:val="24"/>
           <w:szCs w:val="24"/>
+          <w:lang w:val="en-US"/>
         </w:rPr>
       </w:pPr>
       <w:bookmarkStart w:id="11" w:name="_Toc123909161"/>
@@ -35599,166 +35426,1113 @@
     </w:p>
     <w:p>
       <w:pPr>
-        <w:spacing w:line="360" w:lineRule="auto"/>
-        <w:ind w:left="720"/>
-        <w:rPr>
-          <w:rFonts w:ascii="Times New Roman" w:hAnsi="Times New Roman" w:cs="Times New Roman"/>
-          <w:sz w:val="24"/>
-          <w:szCs w:val="24"/>
+        <w:rPr>
+          <w:lang w:val="en-US"/>
         </w:rPr>
       </w:pPr>
       <w:r>
         <w:rPr>
-          <w:rFonts w:ascii="Times New Roman" w:hAnsi="Times New Roman" w:cs="Times New Roman"/>
-          <w:sz w:val="24"/>
-          <w:szCs w:val="24"/>
-        </w:rPr>
-        <w:lastRenderedPageBreak/>
-        <w:t xml:space="preserve">Adapun </w:t>
-      </w:r>
-      <w:r>
-        <w:rPr>
-          <w:rFonts w:ascii="Times New Roman" w:hAnsi="Times New Roman" w:cs="Times New Roman"/>
-          <w:sz w:val="24"/>
-          <w:szCs w:val="24"/>
-        </w:rPr>
-        <w:t>variabel</w:t>
-      </w:r>
-      <w:r>
-        <w:rPr>
-          <w:rFonts w:ascii="Times New Roman" w:hAnsi="Times New Roman" w:cs="Times New Roman"/>
-          <w:sz w:val="24"/>
-          <w:szCs w:val="24"/>
-        </w:rPr>
-        <w:t xml:space="preserve"> yang digunakan dalam penelitian ini terbagi menjadi dua </w:t>
-      </w:r>
-      <w:r>
-        <w:rPr>
-          <w:rFonts w:ascii="Times New Roman" w:hAnsi="Times New Roman" w:cs="Times New Roman"/>
-          <w:sz w:val="24"/>
-          <w:szCs w:val="24"/>
-        </w:rPr>
-        <w:t>variabel</w:t>
-      </w:r>
-      <w:r>
-        <w:rPr>
-          <w:rFonts w:ascii="Times New Roman" w:hAnsi="Times New Roman" w:cs="Times New Roman"/>
-          <w:sz w:val="24"/>
-          <w:szCs w:val="24"/>
-        </w:rPr>
-        <w:t xml:space="preserve">, yaitu </w:t>
-      </w:r>
-      <w:r>
-        <w:rPr>
-          <w:rFonts w:ascii="Times New Roman" w:hAnsi="Times New Roman" w:cs="Times New Roman"/>
-          <w:sz w:val="24"/>
-          <w:szCs w:val="24"/>
-        </w:rPr>
-        <w:t>variabel</w:t>
-      </w:r>
-      <w:r>
-        <w:rPr>
-          <w:rFonts w:ascii="Times New Roman" w:hAnsi="Times New Roman" w:cs="Times New Roman"/>
-          <w:sz w:val="24"/>
-          <w:szCs w:val="24"/>
-        </w:rPr>
-        <w:t xml:space="preserve"> Independen dan </w:t>
-      </w:r>
-      <w:r>
-        <w:rPr>
-          <w:rFonts w:ascii="Times New Roman" w:hAnsi="Times New Roman" w:cs="Times New Roman"/>
-          <w:sz w:val="24"/>
-          <w:szCs w:val="24"/>
-        </w:rPr>
-        <w:t>variabel</w:t>
-      </w:r>
-      <w:r>
-        <w:rPr>
-          <w:rFonts w:ascii="Times New Roman" w:hAnsi="Times New Roman" w:cs="Times New Roman"/>
-          <w:sz w:val="24"/>
-          <w:szCs w:val="24"/>
-        </w:rPr>
-        <w:t xml:space="preserve"> dependen</w:t>
-      </w:r>
-      <w:r>
-        <w:rPr>
-          <w:rFonts w:ascii="Times New Roman" w:hAnsi="Times New Roman" w:cs="Times New Roman"/>
-          <w:sz w:val="24"/>
-          <w:szCs w:val="24"/>
-        </w:rPr>
-        <w:t xml:space="preserve">. Variabel </w:t>
-      </w:r>
-      <w:proofErr w:type="spellStart"/>
-      <w:r>
-        <w:rPr>
-          <w:rFonts w:ascii="Times New Roman" w:hAnsi="Times New Roman" w:cs="Times New Roman"/>
-          <w:sz w:val="24"/>
-          <w:szCs w:val="24"/>
-        </w:rPr>
-        <w:t>independent</w:t>
-      </w:r>
-      <w:proofErr w:type="spellEnd"/>
-      <w:r>
-        <w:rPr>
-          <w:rFonts w:ascii="Times New Roman" w:hAnsi="Times New Roman" w:cs="Times New Roman"/>
-          <w:sz w:val="24"/>
-          <w:szCs w:val="24"/>
-        </w:rPr>
-        <w:t xml:space="preserve"> merupakan </w:t>
-      </w:r>
-      <w:proofErr w:type="spellStart"/>
-      <w:r>
-        <w:rPr>
-          <w:rFonts w:ascii="Times New Roman" w:hAnsi="Times New Roman" w:cs="Times New Roman"/>
-          <w:sz w:val="24"/>
-          <w:szCs w:val="24"/>
-        </w:rPr>
-        <w:t>variable</w:t>
-      </w:r>
-      <w:proofErr w:type="spellEnd"/>
-      <w:r>
-        <w:rPr>
-          <w:rFonts w:ascii="Times New Roman" w:hAnsi="Times New Roman" w:cs="Times New Roman"/>
-          <w:sz w:val="24"/>
-          <w:szCs w:val="24"/>
-        </w:rPr>
-        <w:t xml:space="preserve"> yang mempengaruhi atau menjadi penyebab perubahan pada variabel dependen. Sedangkan variabel dependen adalah tipe variabel yang </w:t>
-      </w:r>
-      <w:proofErr w:type="spellStart"/>
-      <w:r>
-        <w:rPr>
-          <w:rFonts w:ascii="Times New Roman" w:hAnsi="Times New Roman" w:cs="Times New Roman"/>
-          <w:sz w:val="24"/>
-          <w:szCs w:val="24"/>
-        </w:rPr>
-        <w:t>dijekaskan</w:t>
-      </w:r>
-      <w:proofErr w:type="spellEnd"/>
-      <w:r>
-        <w:rPr>
-          <w:rFonts w:ascii="Times New Roman" w:hAnsi="Times New Roman" w:cs="Times New Roman"/>
-          <w:sz w:val="24"/>
-          <w:szCs w:val="24"/>
-        </w:rPr>
-        <w:t xml:space="preserve"> atau dipengaruhi oleh variabel </w:t>
-      </w:r>
-      <w:proofErr w:type="spellStart"/>
-      <w:r>
-        <w:rPr>
-          <w:rFonts w:ascii="Times New Roman" w:hAnsi="Times New Roman" w:cs="Times New Roman"/>
-          <w:sz w:val="24"/>
-          <w:szCs w:val="24"/>
-        </w:rPr>
-        <w:t>independent</w:t>
-      </w:r>
-      <w:proofErr w:type="spellEnd"/>
-      <w:r>
-        <w:rPr>
-          <w:rFonts w:ascii="Times New Roman" w:hAnsi="Times New Roman" w:cs="Times New Roman"/>
-          <w:sz w:val="24"/>
-          <w:szCs w:val="24"/>
-        </w:rPr>
-        <w:t>.</w:t>
+          <w:lang w:val="en-US"/>
+        </w:rPr>
+        <w:tab/>
+      </w:r>
+      <w:proofErr w:type="spellStart"/>
+      <w:r>
+        <w:rPr>
+          <w:lang w:val="en-US"/>
+        </w:rPr>
+        <w:t>Pengembangan</w:t>
+      </w:r>
+      <w:proofErr w:type="spellEnd"/>
+      <w:r>
+        <w:rPr>
+          <w:lang w:val="en-US"/>
+        </w:rPr>
+        <w:t xml:space="preserve"> </w:t>
+      </w:r>
+      <w:r>
+        <w:rPr>
+          <w:i/>
+          <w:iCs/>
+          <w:lang w:val="en-US"/>
+        </w:rPr>
+        <w:t xml:space="preserve">software </w:t>
+      </w:r>
+      <w:proofErr w:type="spellStart"/>
+      <w:r>
+        <w:rPr>
+          <w:lang w:val="en-US"/>
+        </w:rPr>
+        <w:t>bukan</w:t>
+      </w:r>
+      <w:proofErr w:type="spellEnd"/>
+      <w:r>
+        <w:rPr>
+          <w:lang w:val="en-US"/>
+        </w:rPr>
+        <w:t xml:space="preserve"> </w:t>
+      </w:r>
+      <w:proofErr w:type="spellStart"/>
+      <w:r>
+        <w:rPr>
+          <w:lang w:val="en-US"/>
+        </w:rPr>
+        <w:t>hanya</w:t>
+      </w:r>
+      <w:proofErr w:type="spellEnd"/>
+      <w:r>
+        <w:rPr>
+          <w:lang w:val="en-US"/>
+        </w:rPr>
+        <w:t xml:space="preserve"> </w:t>
+      </w:r>
+      <w:proofErr w:type="spellStart"/>
+      <w:r>
+        <w:rPr>
+          <w:lang w:val="en-US"/>
+        </w:rPr>
+        <w:t>sekali</w:t>
+      </w:r>
+      <w:proofErr w:type="spellEnd"/>
+      <w:r>
+        <w:rPr>
+          <w:lang w:val="en-US"/>
+        </w:rPr>
+        <w:t xml:space="preserve"> </w:t>
+      </w:r>
+      <w:r>
+        <w:rPr>
+          <w:i/>
+          <w:iCs/>
+          <w:lang w:val="en-US"/>
+        </w:rPr>
+        <w:t>deploy</w:t>
+      </w:r>
+      <w:r>
+        <w:rPr>
+          <w:lang w:val="en-US"/>
+        </w:rPr>
+        <w:t xml:space="preserve"> </w:t>
+      </w:r>
+      <w:proofErr w:type="spellStart"/>
+      <w:r>
+        <w:rPr>
+          <w:lang w:val="en-US"/>
+        </w:rPr>
+        <w:t>langsung</w:t>
+      </w:r>
+      <w:proofErr w:type="spellEnd"/>
+      <w:r>
+        <w:rPr>
+          <w:lang w:val="en-US"/>
+        </w:rPr>
+        <w:t xml:space="preserve"> </w:t>
+      </w:r>
+      <w:proofErr w:type="spellStart"/>
+      <w:r>
+        <w:rPr>
+          <w:lang w:val="en-US"/>
+        </w:rPr>
+        <w:t>selesai</w:t>
+      </w:r>
+      <w:proofErr w:type="spellEnd"/>
+      <w:r>
+        <w:rPr>
+          <w:lang w:val="en-US"/>
+        </w:rPr>
+        <w:t xml:space="preserve"> </w:t>
+      </w:r>
+      <w:proofErr w:type="spellStart"/>
+      <w:r>
+        <w:rPr>
+          <w:lang w:val="en-US"/>
+        </w:rPr>
+        <w:t>namun</w:t>
+      </w:r>
+      <w:proofErr w:type="spellEnd"/>
+      <w:r>
+        <w:rPr>
+          <w:lang w:val="en-US"/>
+        </w:rPr>
+        <w:t xml:space="preserve"> </w:t>
+      </w:r>
+      <w:proofErr w:type="spellStart"/>
+      <w:r>
+        <w:rPr>
+          <w:lang w:val="en-US"/>
+        </w:rPr>
+        <w:t>perlunya</w:t>
+      </w:r>
+      <w:proofErr w:type="spellEnd"/>
+      <w:r>
+        <w:rPr>
+          <w:lang w:val="en-US"/>
+        </w:rPr>
+        <w:t xml:space="preserve"> </w:t>
+      </w:r>
+      <w:proofErr w:type="spellStart"/>
+      <w:r>
+        <w:rPr>
+          <w:lang w:val="en-US"/>
+        </w:rPr>
+        <w:t>dilakukan</w:t>
+      </w:r>
+      <w:proofErr w:type="spellEnd"/>
+      <w:r>
+        <w:rPr>
+          <w:lang w:val="en-US"/>
+        </w:rPr>
+        <w:t xml:space="preserve"> </w:t>
+      </w:r>
+      <w:proofErr w:type="spellStart"/>
+      <w:r>
+        <w:rPr>
+          <w:lang w:val="en-US"/>
+        </w:rPr>
+        <w:t>perawatan</w:t>
+      </w:r>
+      <w:proofErr w:type="spellEnd"/>
+      <w:r>
+        <w:rPr>
+          <w:lang w:val="en-US"/>
+        </w:rPr>
+        <w:t xml:space="preserve">. </w:t>
+      </w:r>
+      <w:proofErr w:type="spellStart"/>
+      <w:r>
+        <w:rPr>
+          <w:lang w:val="en-US"/>
+        </w:rPr>
+        <w:t>Aplikasi</w:t>
+      </w:r>
+      <w:proofErr w:type="spellEnd"/>
+      <w:r>
+        <w:rPr>
+          <w:lang w:val="en-US"/>
+        </w:rPr>
+        <w:t xml:space="preserve"> yang </w:t>
+      </w:r>
+      <w:proofErr w:type="spellStart"/>
+      <w:r>
+        <w:rPr>
+          <w:lang w:val="en-US"/>
+        </w:rPr>
+        <w:t>dapat</w:t>
+      </w:r>
+      <w:proofErr w:type="spellEnd"/>
+      <w:r>
+        <w:rPr>
+          <w:lang w:val="en-US"/>
+        </w:rPr>
+        <w:t xml:space="preserve"> </w:t>
+      </w:r>
+      <w:proofErr w:type="spellStart"/>
+      <w:r>
+        <w:rPr>
+          <w:lang w:val="en-US"/>
+        </w:rPr>
+        <w:t>dikembangkan</w:t>
+      </w:r>
+      <w:proofErr w:type="spellEnd"/>
+      <w:r>
+        <w:rPr>
+          <w:lang w:val="en-US"/>
+        </w:rPr>
+        <w:t xml:space="preserve"> </w:t>
+      </w:r>
+      <w:proofErr w:type="spellStart"/>
+      <w:r>
+        <w:rPr>
+          <w:lang w:val="en-US"/>
+        </w:rPr>
+        <w:t>secara</w:t>
+      </w:r>
+      <w:proofErr w:type="spellEnd"/>
+      <w:r>
+        <w:rPr>
+          <w:lang w:val="en-US"/>
+        </w:rPr>
+        <w:t xml:space="preserve"> </w:t>
+      </w:r>
+      <w:proofErr w:type="spellStart"/>
+      <w:r>
+        <w:rPr>
+          <w:lang w:val="en-US"/>
+        </w:rPr>
+        <w:t>terus</w:t>
+      </w:r>
+      <w:proofErr w:type="spellEnd"/>
+      <w:r>
+        <w:rPr>
+          <w:lang w:val="en-US"/>
+        </w:rPr>
+        <w:t xml:space="preserve"> </w:t>
+      </w:r>
+      <w:proofErr w:type="spellStart"/>
+      <w:r>
+        <w:rPr>
+          <w:lang w:val="en-US"/>
+        </w:rPr>
+        <w:t>menerus</w:t>
+      </w:r>
+      <w:proofErr w:type="spellEnd"/>
+      <w:r>
+        <w:rPr>
+          <w:lang w:val="en-US"/>
+        </w:rPr>
+        <w:t xml:space="preserve"> </w:t>
+      </w:r>
+      <w:proofErr w:type="spellStart"/>
+      <w:r>
+        <w:rPr>
+          <w:lang w:val="en-US"/>
+        </w:rPr>
+        <w:t>diperlukan</w:t>
+      </w:r>
+      <w:proofErr w:type="spellEnd"/>
+      <w:r>
+        <w:rPr>
+          <w:lang w:val="en-US"/>
+        </w:rPr>
+        <w:t xml:space="preserve"> software design yang </w:t>
+      </w:r>
+      <w:proofErr w:type="spellStart"/>
+      <w:r>
+        <w:rPr>
+          <w:lang w:val="en-US"/>
+        </w:rPr>
+        <w:t>matang</w:t>
+      </w:r>
+      <w:proofErr w:type="spellEnd"/>
+      <w:r>
+        <w:rPr>
+          <w:lang w:val="en-US"/>
+        </w:rPr>
+        <w:t xml:space="preserve">, software design yang </w:t>
+      </w:r>
+      <w:proofErr w:type="spellStart"/>
+      <w:r>
+        <w:rPr>
+          <w:lang w:val="en-US"/>
+        </w:rPr>
+        <w:t>buruk</w:t>
+      </w:r>
+      <w:proofErr w:type="spellEnd"/>
+      <w:r>
+        <w:rPr>
+          <w:lang w:val="en-US"/>
+        </w:rPr>
+        <w:t xml:space="preserve"> </w:t>
+      </w:r>
+      <w:proofErr w:type="spellStart"/>
+      <w:r>
+        <w:rPr>
+          <w:lang w:val="en-US"/>
+        </w:rPr>
+        <w:t>menyebabkan</w:t>
+      </w:r>
+      <w:proofErr w:type="spellEnd"/>
+      <w:r>
+        <w:rPr>
+          <w:lang w:val="en-US"/>
+        </w:rPr>
+        <w:t xml:space="preserve"> </w:t>
+      </w:r>
+      <w:proofErr w:type="spellStart"/>
+      <w:r>
+        <w:rPr>
+          <w:lang w:val="en-US"/>
+        </w:rPr>
+        <w:t>aplikasi</w:t>
+      </w:r>
+      <w:proofErr w:type="spellEnd"/>
+      <w:r>
+        <w:rPr>
+          <w:lang w:val="en-US"/>
+        </w:rPr>
+        <w:t xml:space="preserve"> </w:t>
+      </w:r>
+      <w:proofErr w:type="spellStart"/>
+      <w:r>
+        <w:rPr>
+          <w:lang w:val="en-US"/>
+        </w:rPr>
+        <w:t>akan</w:t>
+      </w:r>
+      <w:proofErr w:type="spellEnd"/>
+      <w:r>
+        <w:rPr>
+          <w:lang w:val="en-US"/>
+        </w:rPr>
+        <w:t xml:space="preserve"> </w:t>
+      </w:r>
+      <w:proofErr w:type="spellStart"/>
+      <w:r>
+        <w:rPr>
+          <w:lang w:val="en-US"/>
+        </w:rPr>
+        <w:t>sulit</w:t>
+      </w:r>
+      <w:proofErr w:type="spellEnd"/>
+      <w:r>
+        <w:rPr>
+          <w:lang w:val="en-US"/>
+        </w:rPr>
+        <w:t xml:space="preserve"> </w:t>
+      </w:r>
+      <w:proofErr w:type="spellStart"/>
+      <w:r>
+        <w:rPr>
+          <w:lang w:val="en-US"/>
+        </w:rPr>
+        <w:t>dikembangkan</w:t>
+      </w:r>
+      <w:proofErr w:type="spellEnd"/>
+      <w:r>
+        <w:rPr>
+          <w:lang w:val="en-US"/>
+        </w:rPr>
+        <w:t xml:space="preserve"> </w:t>
+      </w:r>
+      <w:proofErr w:type="spellStart"/>
+      <w:r>
+        <w:rPr>
+          <w:lang w:val="en-US"/>
+        </w:rPr>
+        <w:t>atau</w:t>
+      </w:r>
+      <w:proofErr w:type="spellEnd"/>
+      <w:r>
+        <w:rPr>
+          <w:lang w:val="en-US"/>
+        </w:rPr>
+        <w:t xml:space="preserve"> </w:t>
+      </w:r>
+      <w:proofErr w:type="spellStart"/>
+      <w:r>
+        <w:rPr>
+          <w:lang w:val="en-US"/>
+        </w:rPr>
+        <w:t>lebih</w:t>
+      </w:r>
+      <w:proofErr w:type="spellEnd"/>
+      <w:r>
+        <w:rPr>
+          <w:lang w:val="en-US"/>
+        </w:rPr>
+        <w:t xml:space="preserve"> </w:t>
+      </w:r>
+      <w:proofErr w:type="spellStart"/>
+      <w:r>
+        <w:rPr>
+          <w:lang w:val="en-US"/>
+        </w:rPr>
+        <w:t>parah</w:t>
+      </w:r>
+      <w:proofErr w:type="spellEnd"/>
+      <w:r>
+        <w:rPr>
+          <w:lang w:val="en-US"/>
+        </w:rPr>
+        <w:t xml:space="preserve"> </w:t>
+      </w:r>
+      <w:proofErr w:type="spellStart"/>
+      <w:r>
+        <w:rPr>
+          <w:lang w:val="en-US"/>
+        </w:rPr>
+        <w:t>lagi</w:t>
+      </w:r>
+      <w:proofErr w:type="spellEnd"/>
+      <w:r>
+        <w:rPr>
+          <w:lang w:val="en-US"/>
+        </w:rPr>
+        <w:t xml:space="preserve"> </w:t>
+      </w:r>
+      <w:proofErr w:type="spellStart"/>
+      <w:r>
+        <w:rPr>
+          <w:lang w:val="en-US"/>
+        </w:rPr>
+        <w:t>tidak</w:t>
+      </w:r>
+      <w:proofErr w:type="spellEnd"/>
+      <w:r>
+        <w:rPr>
+          <w:lang w:val="en-US"/>
+        </w:rPr>
+        <w:t xml:space="preserve"> </w:t>
+      </w:r>
+      <w:proofErr w:type="spellStart"/>
+      <w:r>
+        <w:rPr>
+          <w:lang w:val="en-US"/>
+        </w:rPr>
+        <w:t>dapat</w:t>
+      </w:r>
+      <w:proofErr w:type="spellEnd"/>
+      <w:r>
+        <w:rPr>
+          <w:lang w:val="en-US"/>
+        </w:rPr>
+        <w:t xml:space="preserve"> </w:t>
+      </w:r>
+      <w:proofErr w:type="spellStart"/>
+      <w:r>
+        <w:rPr>
+          <w:lang w:val="en-US"/>
+        </w:rPr>
+        <w:t>dikembangkan</w:t>
+      </w:r>
+      <w:proofErr w:type="spellEnd"/>
+      <w:r>
+        <w:rPr>
+          <w:lang w:val="en-US"/>
+        </w:rPr>
+        <w:t xml:space="preserve"> </w:t>
+      </w:r>
+      <w:proofErr w:type="spellStart"/>
+      <w:r>
+        <w:rPr>
+          <w:lang w:val="en-US"/>
+        </w:rPr>
+        <w:t>lagi</w:t>
+      </w:r>
+      <w:proofErr w:type="spellEnd"/>
+      <w:r>
+        <w:rPr>
+          <w:lang w:val="en-US"/>
+        </w:rPr>
+        <w:t xml:space="preserve">. </w:t>
+      </w:r>
+      <w:r>
+        <w:rPr>
+          <w:lang w:val="en-US"/>
+        </w:rPr>
+        <w:t xml:space="preserve"> </w:t>
+      </w:r>
+      <w:r>
+        <w:rPr>
+          <w:lang w:val="en-US"/>
+        </w:rPr>
+        <w:t xml:space="preserve">Oleh </w:t>
+      </w:r>
+      <w:proofErr w:type="spellStart"/>
+      <w:r>
+        <w:rPr>
+          <w:lang w:val="en-US"/>
+        </w:rPr>
+        <w:t>karena</w:t>
+      </w:r>
+      <w:proofErr w:type="spellEnd"/>
+      <w:r>
+        <w:rPr>
+          <w:lang w:val="en-US"/>
+        </w:rPr>
+        <w:t xml:space="preserve"> </w:t>
+      </w:r>
+      <w:proofErr w:type="spellStart"/>
+      <w:r>
+        <w:rPr>
+          <w:lang w:val="en-US"/>
+        </w:rPr>
+        <w:t>itu</w:t>
+      </w:r>
+      <w:proofErr w:type="spellEnd"/>
+      <w:r>
+        <w:rPr>
+          <w:lang w:val="en-US"/>
+        </w:rPr>
+        <w:t xml:space="preserve"> </w:t>
+      </w:r>
+      <w:proofErr w:type="spellStart"/>
+      <w:r>
+        <w:rPr>
+          <w:lang w:val="en-US"/>
+        </w:rPr>
+        <w:t>diperlukannya</w:t>
+      </w:r>
+      <w:proofErr w:type="spellEnd"/>
+      <w:r>
+        <w:rPr>
+          <w:lang w:val="en-US"/>
+        </w:rPr>
+        <w:t xml:space="preserve"> </w:t>
+      </w:r>
+      <w:proofErr w:type="spellStart"/>
+      <w:r>
+        <w:rPr>
+          <w:lang w:val="en-US"/>
+        </w:rPr>
+        <w:t>sebuah</w:t>
+      </w:r>
+      <w:proofErr w:type="spellEnd"/>
+      <w:r>
+        <w:rPr>
+          <w:lang w:val="en-US"/>
+        </w:rPr>
+        <w:t xml:space="preserve"> </w:t>
+      </w:r>
+      <w:proofErr w:type="spellStart"/>
+      <w:r>
+        <w:rPr>
+          <w:lang w:val="en-US"/>
+        </w:rPr>
+        <w:t>arahan</w:t>
+      </w:r>
+      <w:proofErr w:type="spellEnd"/>
+      <w:r>
+        <w:rPr>
+          <w:lang w:val="en-US"/>
+        </w:rPr>
+        <w:t xml:space="preserve"> </w:t>
+      </w:r>
+      <w:proofErr w:type="spellStart"/>
+      <w:r>
+        <w:rPr>
+          <w:lang w:val="en-US"/>
+        </w:rPr>
+        <w:t>atau</w:t>
+      </w:r>
+      <w:proofErr w:type="spellEnd"/>
+      <w:r>
+        <w:rPr>
+          <w:lang w:val="en-US"/>
+        </w:rPr>
+        <w:t xml:space="preserve"> </w:t>
+      </w:r>
+      <w:r>
+        <w:rPr>
+          <w:i/>
+          <w:iCs/>
+          <w:lang w:val="en-US"/>
+        </w:rPr>
+        <w:t xml:space="preserve">guidelines </w:t>
+      </w:r>
+      <w:proofErr w:type="spellStart"/>
+      <w:r>
+        <w:rPr>
+          <w:lang w:val="en-US"/>
+        </w:rPr>
+        <w:t>untuk</w:t>
+      </w:r>
+      <w:proofErr w:type="spellEnd"/>
+      <w:r>
+        <w:rPr>
+          <w:lang w:val="en-US"/>
+        </w:rPr>
+        <w:t xml:space="preserve"> </w:t>
+      </w:r>
+      <w:proofErr w:type="spellStart"/>
+      <w:r>
+        <w:rPr>
+          <w:lang w:val="en-US"/>
+        </w:rPr>
+        <w:t>menciptakan</w:t>
+      </w:r>
+      <w:proofErr w:type="spellEnd"/>
+      <w:r>
+        <w:rPr>
+          <w:lang w:val="en-US"/>
+        </w:rPr>
+        <w:t xml:space="preserve"> software design yang </w:t>
+      </w:r>
+      <w:proofErr w:type="spellStart"/>
+      <w:r>
+        <w:rPr>
+          <w:lang w:val="en-US"/>
+        </w:rPr>
+        <w:t>baik</w:t>
+      </w:r>
+      <w:proofErr w:type="spellEnd"/>
+      <w:r>
+        <w:rPr>
+          <w:lang w:val="en-US"/>
+        </w:rPr>
+        <w:t xml:space="preserve">. </w:t>
+      </w:r>
+    </w:p>
+    <w:p>
+      <w:pPr>
+        <w:rPr>
+          <w:lang w:val="en-US"/>
+        </w:rPr>
+      </w:pPr>
+      <w:r>
+        <w:rPr>
+          <w:lang w:val="en-US"/>
+        </w:rPr>
+        <w:tab/>
+        <w:t xml:space="preserve">Oleh </w:t>
+      </w:r>
+      <w:proofErr w:type="spellStart"/>
+      <w:r>
+        <w:rPr>
+          <w:lang w:val="en-US"/>
+        </w:rPr>
+        <w:t>karena</w:t>
+      </w:r>
+      <w:proofErr w:type="spellEnd"/>
+      <w:r>
+        <w:rPr>
+          <w:lang w:val="en-US"/>
+        </w:rPr>
+        <w:t xml:space="preserve"> </w:t>
+      </w:r>
+      <w:proofErr w:type="spellStart"/>
+      <w:r>
+        <w:rPr>
+          <w:lang w:val="en-US"/>
+        </w:rPr>
+        <w:t>itu</w:t>
+      </w:r>
+      <w:proofErr w:type="spellEnd"/>
+      <w:r>
+        <w:rPr>
+          <w:lang w:val="en-US"/>
+        </w:rPr>
+        <w:t xml:space="preserve"> </w:t>
+      </w:r>
+      <w:proofErr w:type="spellStart"/>
+      <w:r>
+        <w:rPr>
+          <w:lang w:val="en-US"/>
+        </w:rPr>
+        <w:t>dalam</w:t>
+      </w:r>
+      <w:proofErr w:type="spellEnd"/>
+      <w:r>
+        <w:rPr>
+          <w:lang w:val="en-US"/>
+        </w:rPr>
+        <w:t xml:space="preserve"> </w:t>
+      </w:r>
+      <w:proofErr w:type="spellStart"/>
+      <w:r>
+        <w:rPr>
+          <w:lang w:val="en-US"/>
+        </w:rPr>
+        <w:t>tahap</w:t>
+      </w:r>
+      <w:proofErr w:type="spellEnd"/>
+      <w:r>
+        <w:rPr>
+          <w:lang w:val="en-US"/>
+        </w:rPr>
+        <w:t xml:space="preserve"> </w:t>
+      </w:r>
+      <w:proofErr w:type="spellStart"/>
+      <w:r>
+        <w:rPr>
+          <w:lang w:val="en-US"/>
+        </w:rPr>
+        <w:t>pengembangan</w:t>
+      </w:r>
+      <w:proofErr w:type="spellEnd"/>
+      <w:r>
+        <w:rPr>
+          <w:lang w:val="en-US"/>
+        </w:rPr>
+        <w:t xml:space="preserve"> </w:t>
+      </w:r>
+      <w:proofErr w:type="spellStart"/>
+      <w:r>
+        <w:rPr>
+          <w:lang w:val="en-US"/>
+        </w:rPr>
+        <w:t>awal</w:t>
+      </w:r>
+      <w:proofErr w:type="spellEnd"/>
+      <w:r>
+        <w:rPr>
+          <w:lang w:val="en-US"/>
+        </w:rPr>
+        <w:t xml:space="preserve"> </w:t>
+      </w:r>
+      <w:proofErr w:type="spellStart"/>
+      <w:r>
+        <w:rPr>
+          <w:lang w:val="en-US"/>
+        </w:rPr>
+        <w:t>sebuah</w:t>
+      </w:r>
+      <w:proofErr w:type="spellEnd"/>
+      <w:r>
+        <w:rPr>
+          <w:lang w:val="en-US"/>
+        </w:rPr>
+        <w:t xml:space="preserve"> software yang </w:t>
+      </w:r>
+      <w:r>
+        <w:rPr>
+          <w:i/>
+          <w:iCs/>
+          <w:lang w:val="en-US"/>
+        </w:rPr>
+        <w:t xml:space="preserve">maintainable </w:t>
+      </w:r>
+      <w:proofErr w:type="spellStart"/>
+      <w:r>
+        <w:rPr>
+          <w:lang w:val="en-US"/>
+        </w:rPr>
+        <w:t>harus</w:t>
+      </w:r>
+      <w:proofErr w:type="spellEnd"/>
+      <w:r>
+        <w:rPr>
+          <w:lang w:val="en-US"/>
+        </w:rPr>
+        <w:t xml:space="preserve"> </w:t>
+      </w:r>
+      <w:proofErr w:type="spellStart"/>
+      <w:r>
+        <w:rPr>
+          <w:lang w:val="en-US"/>
+        </w:rPr>
+        <w:t>menerapkan</w:t>
+      </w:r>
+      <w:proofErr w:type="spellEnd"/>
+      <w:r>
+        <w:rPr>
+          <w:lang w:val="en-US"/>
+        </w:rPr>
+        <w:t xml:space="preserve"> </w:t>
+      </w:r>
+      <w:proofErr w:type="spellStart"/>
+      <w:r>
+        <w:rPr>
+          <w:lang w:val="en-US"/>
+        </w:rPr>
+        <w:t>suatu</w:t>
+      </w:r>
+      <w:proofErr w:type="spellEnd"/>
+      <w:r>
+        <w:rPr>
+          <w:lang w:val="en-US"/>
+        </w:rPr>
+        <w:t xml:space="preserve"> design principle</w:t>
+      </w:r>
+      <w:r>
+        <w:rPr>
+          <w:lang w:val="en-US"/>
+        </w:rPr>
+        <w:t xml:space="preserve">. SOLID design principle </w:t>
+      </w:r>
+      <w:proofErr w:type="spellStart"/>
+      <w:r>
+        <w:rPr>
+          <w:lang w:val="en-US"/>
+        </w:rPr>
+        <w:t>merupakan</w:t>
+      </w:r>
+      <w:proofErr w:type="spellEnd"/>
+      <w:r>
+        <w:rPr>
+          <w:lang w:val="en-US"/>
+        </w:rPr>
+        <w:t xml:space="preserve"> salah </w:t>
+      </w:r>
+      <w:proofErr w:type="spellStart"/>
+      <w:r>
+        <w:rPr>
+          <w:lang w:val="en-US"/>
+        </w:rPr>
+        <w:t>satu</w:t>
+      </w:r>
+      <w:proofErr w:type="spellEnd"/>
+      <w:r>
+        <w:rPr>
+          <w:lang w:val="en-US"/>
+        </w:rPr>
+        <w:t xml:space="preserve"> design principle yang </w:t>
+      </w:r>
+      <w:proofErr w:type="spellStart"/>
+      <w:r>
+        <w:rPr>
+          <w:lang w:val="en-US"/>
+        </w:rPr>
+        <w:t>dapat</w:t>
+      </w:r>
+      <w:proofErr w:type="spellEnd"/>
+      <w:r>
+        <w:rPr>
+          <w:lang w:val="en-US"/>
+        </w:rPr>
+        <w:t xml:space="preserve"> </w:t>
+      </w:r>
+      <w:proofErr w:type="spellStart"/>
+      <w:r>
+        <w:rPr>
+          <w:lang w:val="en-US"/>
+        </w:rPr>
+        <w:t>membuat</w:t>
+      </w:r>
+      <w:proofErr w:type="spellEnd"/>
+      <w:r>
+        <w:rPr>
+          <w:lang w:val="en-US"/>
+        </w:rPr>
+        <w:t xml:space="preserve"> software design </w:t>
+      </w:r>
+      <w:proofErr w:type="spellStart"/>
+      <w:r>
+        <w:rPr>
+          <w:lang w:val="en-US"/>
+        </w:rPr>
+        <w:t>menjadi</w:t>
+      </w:r>
+      <w:proofErr w:type="spellEnd"/>
+      <w:r>
+        <w:rPr>
+          <w:lang w:val="en-US"/>
+        </w:rPr>
+        <w:t xml:space="preserve"> </w:t>
+      </w:r>
+      <w:proofErr w:type="spellStart"/>
+      <w:r>
+        <w:rPr>
+          <w:lang w:val="en-US"/>
+        </w:rPr>
+        <w:t>lebih</w:t>
+      </w:r>
+      <w:proofErr w:type="spellEnd"/>
+      <w:r>
+        <w:rPr>
+          <w:lang w:val="en-US"/>
+        </w:rPr>
+        <w:t xml:space="preserve"> </w:t>
+      </w:r>
+      <w:proofErr w:type="spellStart"/>
+      <w:r>
+        <w:rPr>
+          <w:lang w:val="en-US"/>
+        </w:rPr>
+        <w:t>baik</w:t>
+      </w:r>
+      <w:proofErr w:type="spellEnd"/>
+      <w:r>
+        <w:rPr>
+          <w:lang w:val="en-US"/>
+        </w:rPr>
+        <w:t xml:space="preserve"> dan juga </w:t>
+      </w:r>
+      <w:proofErr w:type="spellStart"/>
+      <w:r>
+        <w:rPr>
+          <w:lang w:val="en-US"/>
+        </w:rPr>
+        <w:t>membuat</w:t>
+      </w:r>
+      <w:proofErr w:type="spellEnd"/>
+      <w:r>
+        <w:rPr>
+          <w:lang w:val="en-US"/>
+        </w:rPr>
+        <w:t xml:space="preserve"> software </w:t>
+      </w:r>
+      <w:proofErr w:type="spellStart"/>
+      <w:r>
+        <w:rPr>
+          <w:lang w:val="en-US"/>
+        </w:rPr>
+        <w:t>lebih</w:t>
+      </w:r>
+      <w:proofErr w:type="spellEnd"/>
+      <w:r>
+        <w:rPr>
+          <w:lang w:val="en-US"/>
+        </w:rPr>
+        <w:t xml:space="preserve"> maintainable.</w:t>
+      </w:r>
+      <w:r>
+        <w:rPr>
+          <w:lang w:val="en-US"/>
+        </w:rPr>
+        <w:t xml:space="preserve"> </w:t>
+      </w:r>
+      <w:proofErr w:type="spellStart"/>
+      <w:r>
+        <w:rPr>
+          <w:lang w:val="en-US"/>
+        </w:rPr>
+        <w:t>Berdasarkan</w:t>
+      </w:r>
+      <w:proofErr w:type="spellEnd"/>
+      <w:r>
+        <w:rPr>
+          <w:lang w:val="en-US"/>
+        </w:rPr>
+        <w:t xml:space="preserve"> </w:t>
+      </w:r>
+      <w:proofErr w:type="spellStart"/>
+      <w:r>
+        <w:rPr>
+          <w:lang w:val="en-US"/>
+        </w:rPr>
+        <w:t>uraian</w:t>
+      </w:r>
+      <w:proofErr w:type="spellEnd"/>
+      <w:r>
+        <w:rPr>
+          <w:lang w:val="en-US"/>
+        </w:rPr>
+        <w:t xml:space="preserve"> di </w:t>
+      </w:r>
+      <w:proofErr w:type="spellStart"/>
+      <w:r>
+        <w:rPr>
+          <w:lang w:val="en-US"/>
+        </w:rPr>
+        <w:t>atas</w:t>
+      </w:r>
+      <w:proofErr w:type="spellEnd"/>
+      <w:r>
+        <w:rPr>
+          <w:lang w:val="en-US"/>
+        </w:rPr>
+        <w:t xml:space="preserve">, </w:t>
+      </w:r>
+      <w:proofErr w:type="spellStart"/>
+      <w:r>
+        <w:rPr>
+          <w:lang w:val="en-US"/>
+        </w:rPr>
+        <w:t>maka</w:t>
+      </w:r>
+      <w:proofErr w:type="spellEnd"/>
+      <w:r>
+        <w:rPr>
+          <w:lang w:val="en-US"/>
+        </w:rPr>
+        <w:t xml:space="preserve"> </w:t>
+      </w:r>
+      <w:proofErr w:type="spellStart"/>
+      <w:r>
+        <w:rPr>
+          <w:lang w:val="en-US"/>
+        </w:rPr>
+        <w:t>kerangka</w:t>
+      </w:r>
+      <w:proofErr w:type="spellEnd"/>
+      <w:r>
+        <w:rPr>
+          <w:lang w:val="en-US"/>
+        </w:rPr>
+        <w:t xml:space="preserve"> </w:t>
+      </w:r>
+      <w:proofErr w:type="spellStart"/>
+      <w:r>
+        <w:rPr>
+          <w:lang w:val="en-US"/>
+        </w:rPr>
+        <w:t>berpikir</w:t>
+      </w:r>
+      <w:proofErr w:type="spellEnd"/>
+      <w:r>
+        <w:rPr>
+          <w:lang w:val="en-US"/>
+        </w:rPr>
+        <w:t xml:space="preserve"> </w:t>
+      </w:r>
+      <w:proofErr w:type="spellStart"/>
+      <w:r>
+        <w:rPr>
+          <w:lang w:val="en-US"/>
+        </w:rPr>
+        <w:t>dalam</w:t>
+      </w:r>
+      <w:proofErr w:type="spellEnd"/>
+      <w:r>
+        <w:rPr>
+          <w:lang w:val="en-US"/>
+        </w:rPr>
+        <w:t xml:space="preserve"> </w:t>
+      </w:r>
+      <w:proofErr w:type="spellStart"/>
+      <w:r>
+        <w:rPr>
+          <w:lang w:val="en-US"/>
+        </w:rPr>
+        <w:t>penelitian</w:t>
+      </w:r>
+      <w:proofErr w:type="spellEnd"/>
+      <w:r>
+        <w:rPr>
+          <w:lang w:val="en-US"/>
+        </w:rPr>
+        <w:t xml:space="preserve"> </w:t>
+      </w:r>
+      <w:proofErr w:type="spellStart"/>
+      <w:r>
+        <w:rPr>
+          <w:lang w:val="en-US"/>
+        </w:rPr>
+        <w:t>ini</w:t>
+      </w:r>
+      <w:proofErr w:type="spellEnd"/>
+      <w:r>
+        <w:rPr>
+          <w:lang w:val="en-US"/>
+        </w:rPr>
+        <w:t xml:space="preserve"> </w:t>
+      </w:r>
+      <w:proofErr w:type="spellStart"/>
+      <w:r>
+        <w:rPr>
+          <w:lang w:val="en-US"/>
+        </w:rPr>
+        <w:t>dapat</w:t>
+      </w:r>
+      <w:proofErr w:type="spellEnd"/>
+      <w:r>
+        <w:rPr>
+          <w:lang w:val="en-US"/>
+        </w:rPr>
+        <w:t xml:space="preserve"> </w:t>
+      </w:r>
+      <w:proofErr w:type="spellStart"/>
+      <w:r>
+        <w:rPr>
+          <w:lang w:val="en-US"/>
+        </w:rPr>
+        <w:t>dipetakan</w:t>
+      </w:r>
+      <w:proofErr w:type="spellEnd"/>
+      <w:r>
+        <w:rPr>
+          <w:lang w:val="en-US"/>
+        </w:rPr>
+        <w:t xml:space="preserve"> </w:t>
+      </w:r>
+      <w:proofErr w:type="spellStart"/>
+      <w:r>
+        <w:rPr>
+          <w:lang w:val="en-US"/>
+        </w:rPr>
+        <w:t>sebagai</w:t>
+      </w:r>
+      <w:proofErr w:type="spellEnd"/>
+      <w:r>
+        <w:rPr>
+          <w:lang w:val="en-US"/>
+        </w:rPr>
+        <w:t xml:space="preserve"> </w:t>
+      </w:r>
+      <w:proofErr w:type="spellStart"/>
+      <w:r>
+        <w:rPr>
+          <w:lang w:val="en-US"/>
+        </w:rPr>
+        <w:t>berikut</w:t>
+      </w:r>
+      <w:proofErr w:type="spellEnd"/>
+      <w:r>
+        <w:rPr>
+          <w:lang w:val="en-US"/>
+        </w:rPr>
+        <w:t xml:space="preserve">: </w:t>
       </w:r>
     </w:p>
     <w:p>
@@ -35780,8 +36554,9 @@
           <w:sz w:val="24"/>
           <w:szCs w:val="24"/>
         </w:rPr>
+        <w:lastRenderedPageBreak/>
         <w:drawing>
-          <wp:inline distT="0" distB="0" distL="0" distR="0" wp14:anchorId="173314B2" wp14:editId="352289E4">
+          <wp:inline distT="0" distB="0" distL="0" distR="0" wp14:anchorId="173314B2" wp14:editId="17DF9D65">
             <wp:extent cx="5731510" cy="6356350"/>
             <wp:effectExtent l="0" t="0" r="2540" b="6350"/>
             <wp:docPr id="12" name="Picture 12"/>
@@ -35796,7 +36571,7 @@
                     <pic:cNvPicPr/>
                   </pic:nvPicPr>
                   <pic:blipFill>
-                    <a:blip r:embed="rId9">
+                    <a:blip r:embed="rId10">
                       <a:extLst>
                         <a:ext uri="{28A0092B-C50C-407E-A947-70E740481C1C}">
                           <a14:useLocalDpi xmlns:a14="http://schemas.microsoft.com/office/drawing/2010/main" val="0"/>
@@ -35939,179 +36714,6 @@
     </w:p>
     <w:p>
       <w:pPr>
-        <w:tabs>
-          <w:tab w:val="right" w:pos="9026"/>
-        </w:tabs>
-        <w:spacing w:line="360" w:lineRule="auto"/>
-        <w:ind w:left="720"/>
-        <w:jc w:val="both"/>
-        <w:rPr>
-          <w:rFonts w:ascii="Times New Roman" w:hAnsi="Times New Roman" w:cs="Times New Roman"/>
-          <w:sz w:val="24"/>
-          <w:szCs w:val="24"/>
-        </w:rPr>
-      </w:pPr>
-      <w:r>
-        <w:rPr>
-          <w:rFonts w:ascii="Times New Roman" w:hAnsi="Times New Roman" w:cs="Times New Roman"/>
-          <w:sz w:val="24"/>
-          <w:szCs w:val="24"/>
-        </w:rPr>
-        <w:t xml:space="preserve">Pada </w:t>
-      </w:r>
-      <w:proofErr w:type="spellStart"/>
-      <w:r>
-        <w:rPr>
-          <w:rFonts w:ascii="Times New Roman" w:hAnsi="Times New Roman" w:cs="Times New Roman"/>
-          <w:sz w:val="24"/>
-          <w:szCs w:val="24"/>
-          <w:lang w:val="en-US"/>
-        </w:rPr>
-        <w:t>bagan</w:t>
-      </w:r>
-      <w:proofErr w:type="spellEnd"/>
-      <w:r>
-        <w:rPr>
-          <w:rFonts w:ascii="Times New Roman" w:hAnsi="Times New Roman" w:cs="Times New Roman"/>
-          <w:sz w:val="24"/>
-          <w:szCs w:val="24"/>
-        </w:rPr>
-        <w:t xml:space="preserve"> 1 di atas </w:t>
-      </w:r>
-      <w:proofErr w:type="spellStart"/>
-      <w:r>
-        <w:rPr>
-          <w:rFonts w:ascii="Times New Roman" w:hAnsi="Times New Roman" w:cs="Times New Roman"/>
-          <w:sz w:val="24"/>
-          <w:szCs w:val="24"/>
-        </w:rPr>
-        <w:t>menunjukan</w:t>
-      </w:r>
-      <w:proofErr w:type="spellEnd"/>
-      <w:r>
-        <w:rPr>
-          <w:rFonts w:ascii="Times New Roman" w:hAnsi="Times New Roman" w:cs="Times New Roman"/>
-          <w:sz w:val="24"/>
-          <w:szCs w:val="24"/>
-        </w:rPr>
-        <w:t xml:space="preserve"> kerangka pemikiran yang merupakan bentuk pola pikir pada penelitian ini</w:t>
-      </w:r>
-      <w:r>
-        <w:rPr>
-          <w:rFonts w:ascii="Times New Roman" w:hAnsi="Times New Roman" w:cs="Times New Roman"/>
-          <w:sz w:val="24"/>
-          <w:szCs w:val="24"/>
-        </w:rPr>
-        <w:t>. Diawali dengan menentukan topik yang akan diangkat</w:t>
-      </w:r>
-      <w:r>
-        <w:rPr>
-          <w:rFonts w:ascii="Times New Roman" w:hAnsi="Times New Roman" w:cs="Times New Roman"/>
-          <w:sz w:val="24"/>
-          <w:szCs w:val="24"/>
-        </w:rPr>
-        <w:t xml:space="preserve">. </w:t>
-      </w:r>
-      <w:r>
-        <w:rPr>
-          <w:rFonts w:ascii="Times New Roman" w:hAnsi="Times New Roman" w:cs="Times New Roman"/>
-          <w:sz w:val="24"/>
-          <w:szCs w:val="24"/>
-        </w:rPr>
-        <w:lastRenderedPageBreak/>
-        <w:t xml:space="preserve">Selanjutnya melakukan analisis pengumpulan masalah dengan metode </w:t>
-      </w:r>
-      <w:proofErr w:type="spellStart"/>
-      <w:r>
-        <w:rPr>
-          <w:rFonts w:ascii="Times New Roman" w:hAnsi="Times New Roman" w:cs="Times New Roman"/>
-          <w:sz w:val="24"/>
-          <w:szCs w:val="24"/>
-        </w:rPr>
-        <w:t>fishbone</w:t>
-      </w:r>
-      <w:proofErr w:type="spellEnd"/>
-      <w:r>
-        <w:rPr>
-          <w:rFonts w:ascii="Times New Roman" w:hAnsi="Times New Roman" w:cs="Times New Roman"/>
-          <w:sz w:val="24"/>
-          <w:szCs w:val="24"/>
-        </w:rPr>
-        <w:t xml:space="preserve">. </w:t>
-      </w:r>
-      <w:r>
-        <w:rPr>
-          <w:rFonts w:ascii="Times New Roman" w:hAnsi="Times New Roman" w:cs="Times New Roman"/>
-          <w:sz w:val="24"/>
-          <w:szCs w:val="24"/>
-        </w:rPr>
-        <w:t>Setelah melakukan metode pengumpulan masalah selanjutnya melanjutkan studi pustaka yang berhubungan dengan hasil dari pengumpula</w:t>
-      </w:r>
-      <w:r>
-        <w:rPr>
-          <w:rFonts w:ascii="Times New Roman" w:hAnsi="Times New Roman" w:cs="Times New Roman"/>
-          <w:sz w:val="24"/>
-          <w:szCs w:val="24"/>
-        </w:rPr>
-        <w:t xml:space="preserve">n masalah. Langkah selanjutnya adalah melakukan observasi secara langsung di lapangan untuk </w:t>
-      </w:r>
-      <w:proofErr w:type="spellStart"/>
-      <w:r>
-        <w:rPr>
-          <w:rFonts w:ascii="Times New Roman" w:hAnsi="Times New Roman" w:cs="Times New Roman"/>
-          <w:sz w:val="24"/>
-          <w:szCs w:val="24"/>
-        </w:rPr>
-        <w:t>menselaraskan</w:t>
-      </w:r>
-      <w:proofErr w:type="spellEnd"/>
-      <w:r>
-        <w:rPr>
-          <w:rFonts w:ascii="Times New Roman" w:hAnsi="Times New Roman" w:cs="Times New Roman"/>
-          <w:sz w:val="24"/>
-          <w:szCs w:val="24"/>
-        </w:rPr>
-        <w:t xml:space="preserve"> masalah yang sudah ditemukan dengan kondisi lapangan sebenarnya. Selanjutnya melakukan analisis masalah sehingga menemukan masalah </w:t>
-      </w:r>
-      <w:proofErr w:type="spellStart"/>
-      <w:r>
-        <w:rPr>
-          <w:rFonts w:ascii="Times New Roman" w:hAnsi="Times New Roman" w:cs="Times New Roman"/>
-          <w:sz w:val="24"/>
-          <w:szCs w:val="24"/>
-        </w:rPr>
-        <w:t>masalah</w:t>
-      </w:r>
-      <w:proofErr w:type="spellEnd"/>
-      <w:r>
-        <w:rPr>
-          <w:rFonts w:ascii="Times New Roman" w:hAnsi="Times New Roman" w:cs="Times New Roman"/>
-          <w:sz w:val="24"/>
-          <w:szCs w:val="24"/>
-        </w:rPr>
-        <w:t xml:space="preserve"> yang harus diselesaikan. Setelah menemukan masalah langkah selanjutnya adalah dengan memberikan usulan, merancang metode penelitian, mengumpulkan </w:t>
-      </w:r>
-      <w:proofErr w:type="spellStart"/>
-      <w:r>
-        <w:rPr>
-          <w:rFonts w:ascii="Times New Roman" w:hAnsi="Times New Roman" w:cs="Times New Roman"/>
-          <w:sz w:val="24"/>
-          <w:szCs w:val="24"/>
-        </w:rPr>
-        <w:t>dataset</w:t>
-      </w:r>
-      <w:proofErr w:type="spellEnd"/>
-      <w:r>
-        <w:rPr>
-          <w:rFonts w:ascii="Times New Roman" w:hAnsi="Times New Roman" w:cs="Times New Roman"/>
-          <w:sz w:val="24"/>
-          <w:szCs w:val="24"/>
-        </w:rPr>
-        <w:t xml:space="preserve">, dan mengimplementasikan menjadi sebuah produk yang dapat digunakan untuk menyelesaikan masalah. Hasil akhir akan dibuat dalam bentuk laporan tugas akhir berupa hasil dari penyelesaian masalah. </w:t>
-      </w:r>
-    </w:p>
-    <w:p>
-      <w:pPr>
         <w:pStyle w:val="Heading2"/>
         <w:spacing w:line="360" w:lineRule="auto"/>
         <w:jc w:val="both"/>
@@ -36219,7 +36821,16 @@
           <w:sz w:val="24"/>
           <w:szCs w:val="24"/>
         </w:rPr>
-        <w:t xml:space="preserve"> (CNN) dengan menambahkan implementasi pada </w:t>
+        <w:t xml:space="preserve"> (CNN) </w:t>
+      </w:r>
+      <w:r>
+        <w:rPr>
+          <w:rFonts w:ascii="Times New Roman" w:hAnsi="Times New Roman" w:cs="Times New Roman"/>
+          <w:sz w:val="24"/>
+          <w:szCs w:val="24"/>
+        </w:rPr>
+        <w:lastRenderedPageBreak/>
+        <w:t xml:space="preserve">dengan menambahkan implementasi pada </w:t>
       </w:r>
       <w:proofErr w:type="spellStart"/>
       <w:r>
@@ -36728,16 +37339,7 @@
           <w:sz w:val="24"/>
           <w:szCs w:val="24"/>
         </w:rPr>
-        <w:t xml:space="preserve"> menggunakan data </w:t>
-      </w:r>
-      <w:r>
-        <w:rPr>
-          <w:rFonts w:ascii="Times New Roman" w:hAnsi="Times New Roman" w:cs="Times New Roman"/>
-          <w:sz w:val="24"/>
-          <w:szCs w:val="24"/>
-        </w:rPr>
-        <w:lastRenderedPageBreak/>
-        <w:t xml:space="preserve">yang sudah dikumpulkan pada tahap sebelumnya. Berikut ini merupakan </w:t>
+        <w:t xml:space="preserve"> menggunakan data yang sudah dikumpulkan pada tahap sebelumnya. Berikut ini merupakan </w:t>
       </w:r>
       <w:r>
         <w:rPr>
@@ -37380,7 +37982,16 @@
           <w:sz w:val="24"/>
           <w:szCs w:val="24"/>
         </w:rPr>
-        <w:t xml:space="preserve">Keluaran dari proses ini akan berupa label yang akan dimasukkan ke dalam </w:t>
+        <w:t xml:space="preserve">Keluaran dari proses ini akan berupa label yang akan </w:t>
+      </w:r>
+      <w:r>
+        <w:rPr>
+          <w:rFonts w:ascii="Times New Roman" w:hAnsi="Times New Roman" w:cs="Times New Roman"/>
+          <w:sz w:val="24"/>
+          <w:szCs w:val="24"/>
+        </w:rPr>
+        <w:lastRenderedPageBreak/>
+        <w:t xml:space="preserve">dimasukkan ke dalam </w:t>
       </w:r>
       <w:proofErr w:type="spellStart"/>
       <w:r>
@@ -37740,7 +38351,6 @@
                 <w:szCs w:val="24"/>
                 <w:lang w:eastAsia="en-ID"/>
               </w:rPr>
-              <w:lastRenderedPageBreak/>
               <w:t>NO</w:t>
             </w:r>
           </w:p>
@@ -40631,7 +41241,17 @@
                 <w:szCs w:val="24"/>
                 <w:lang w:eastAsia="en-ID"/>
               </w:rPr>
-              <w:t xml:space="preserve"> yang siap untuk dievaluasi</w:t>
+              <w:t xml:space="preserve"> yang </w:t>
+            </w:r>
+            <w:r>
+              <w:rPr>
+                <w:rFonts w:ascii="Times New Roman" w:eastAsia="Times New Roman" w:hAnsi="Times New Roman" w:cs="Times New Roman"/>
+                <w:sz w:val="24"/>
+                <w:szCs w:val="24"/>
+                <w:lang w:eastAsia="en-ID"/>
+              </w:rPr>
+              <w:lastRenderedPageBreak/>
+              <w:t>siap untuk dievaluasi</w:t>
             </w:r>
           </w:p>
         </w:tc>
@@ -40672,6 +41292,7 @@
                 <w:szCs w:val="24"/>
                 <w:lang w:eastAsia="en-ID"/>
               </w:rPr>
+              <w:lastRenderedPageBreak/>
               <w:t>5</w:t>
             </w:r>
           </w:p>
@@ -42299,7 +42920,6 @@
           <w:szCs w:val="24"/>
           <w:lang w:val="id-ID"/>
         </w:rPr>
-        <w:lastRenderedPageBreak/>
         <w:t>DAFTAR PUSTAKA</w:t>
       </w:r>
       <w:bookmarkEnd w:id="15"/>
@@ -42640,6 +43260,7 @@
           <w:sz w:val="24"/>
           <w:szCs w:val="24"/>
         </w:rPr>
+        <w:lastRenderedPageBreak/>
         <w:t xml:space="preserve">Jaiswal, M. (2019). Software architecture and software design. </w:t>
       </w:r>
       <w:r>
@@ -42936,19 +43557,7 @@
           <w:sz w:val="24"/>
           <w:szCs w:val="24"/>
         </w:rPr>
-        <w:t xml:space="preserve">International Journal on Computer </w:t>
-      </w:r>
-      <w:r>
-        <w:rPr>
-          <w:rFonts w:ascii="Times New Roman" w:hAnsi="Times New Roman" w:cs="Times New Roman"/>
-          <w:i/>
-          <w:iCs/>
-          <w:noProof/>
-          <w:sz w:val="24"/>
-          <w:szCs w:val="24"/>
-        </w:rPr>
-        <w:lastRenderedPageBreak/>
-        <w:t>Science and Engineering</w:t>
+        <w:t>International Journal on Computer Science and Engineering</w:t>
       </w:r>
       <w:r>
         <w:rPr>
@@ -46003,7 +46612,6 @@
   <w:style w:type="character" w:default="1" w:styleId="DefaultParagraphFont">
     <w:name w:val="Default Paragraph Font"/>
     <w:uiPriority w:val="1"/>
-    <w:semiHidden/>
     <w:unhideWhenUsed/>
   </w:style>
   <w:style w:type="table" w:default="1" w:styleId="TableNormal">

</xml_diff>